<commit_message>
Added: done upto group by gender which is UC7
</commit_message>
<xml_diff>
--- a/PayrollService.docx
+++ b/PayrollService.docx
@@ -33,20 +33,30 @@
         <w:rPr>
           <w:b/>
           <w:bCs/>
-          <w:sz w:val="32"/>
-          <w:szCs w:val="28"/>
-          <w:lang w:val="en-US"/>
-        </w:rPr>
-      </w:pPr>
-      <w:r>
-        <w:rPr>
-          <w:b/>
-          <w:bCs/>
-          <w:sz w:val="32"/>
-          <w:szCs w:val="28"/>
+          <w:sz w:val="28"/>
+          <w:szCs w:val="24"/>
+          <w:lang w:val="en-US"/>
+        </w:rPr>
+      </w:pPr>
+      <w:r>
+        <w:rPr>
+          <w:b/>
+          <w:bCs/>
+          <w:sz w:val="28"/>
+          <w:szCs w:val="24"/>
           <w:lang w:val="en-US"/>
         </w:rPr>
         <w:t>UC1 – Create payroll service database</w:t>
+      </w:r>
+      <w:r>
+        <w:rPr>
+          <w:b/>
+          <w:bCs/>
+          <w:sz w:val="28"/>
+          <w:szCs w:val="24"/>
+          <w:lang w:val="en-US"/>
+        </w:rPr>
+        <w:t>-</w:t>
       </w:r>
     </w:p>
     <w:p>
@@ -115,8 +125,855 @@
           </wp:inline>
         </w:drawing>
       </w:r>
+    </w:p>
+    <w:p>
+      <w:pPr>
+        <w:rPr>
+          <w:b/>
+          <w:bCs/>
+          <w:sz w:val="28"/>
+          <w:szCs w:val="24"/>
+          <w:lang w:val="en-US"/>
+        </w:rPr>
+      </w:pPr>
+      <w:r>
+        <w:rPr>
+          <w:b/>
+          <w:bCs/>
+          <w:sz w:val="28"/>
+          <w:szCs w:val="24"/>
+          <w:lang w:val="en-US"/>
+        </w:rPr>
+        <w:lastRenderedPageBreak/>
+        <w:t>UC2 – Employee payroll table in payroll service database to manage employee payrolls</w:t>
+      </w:r>
+      <w:r>
+        <w:rPr>
+          <w:b/>
+          <w:bCs/>
+          <w:sz w:val="28"/>
+          <w:szCs w:val="24"/>
+          <w:lang w:val="en-US"/>
+        </w:rPr>
+        <w:t>-</w:t>
+      </w:r>
+    </w:p>
+    <w:p>
+      <w:pPr>
+        <w:rPr>
+          <w:sz w:val="28"/>
+          <w:szCs w:val="24"/>
+          <w:lang w:val="en-US"/>
+        </w:rPr>
+      </w:pPr>
+    </w:p>
+    <w:p>
+      <w:pPr>
+        <w:rPr>
+          <w:sz w:val="28"/>
+          <w:szCs w:val="24"/>
+          <w:lang w:val="en-US"/>
+        </w:rPr>
+      </w:pPr>
+      <w:r>
+        <w:rPr>
+          <w:noProof/>
+          <w:sz w:val="28"/>
+          <w:szCs w:val="24"/>
+          <w:lang w:eastAsia="en-IN"/>
+        </w:rPr>
+        <w:drawing>
+          <wp:inline distT="0" distB="0" distL="0" distR="0">
+            <wp:extent cx="5731510" cy="2735580"/>
+            <wp:effectExtent l="0" t="0" r="2540" b="7620"/>
+            <wp:docPr id="2" name="Picture 2"/>
+            <wp:cNvGraphicFramePr>
+              <a:graphicFrameLocks xmlns:a="http://schemas.openxmlformats.org/drawingml/2006/main" noChangeAspect="1"/>
+            </wp:cNvGraphicFramePr>
+            <a:graphic xmlns:a="http://schemas.openxmlformats.org/drawingml/2006/main">
+              <a:graphicData uri="http://schemas.openxmlformats.org/drawingml/2006/picture">
+                <pic:pic xmlns:pic="http://schemas.openxmlformats.org/drawingml/2006/picture">
+                  <pic:nvPicPr>
+                    <pic:cNvPr id="2" name="UC2.png"/>
+                    <pic:cNvPicPr/>
+                  </pic:nvPicPr>
+                  <pic:blipFill>
+                    <a:blip r:embed="rId5">
+                      <a:extLst>
+                        <a:ext uri="{28A0092B-C50C-407E-A947-70E740481C1C}">
+                          <a14:useLocalDpi xmlns:a14="http://schemas.microsoft.com/office/drawing/2010/main" val="0"/>
+                        </a:ext>
+                      </a:extLst>
+                    </a:blip>
+                    <a:stretch>
+                      <a:fillRect/>
+                    </a:stretch>
+                  </pic:blipFill>
+                  <pic:spPr>
+                    <a:xfrm>
+                      <a:off x="0" y="0"/>
+                      <a:ext cx="5731510" cy="2735580"/>
+                    </a:xfrm>
+                    <a:prstGeom prst="rect">
+                      <a:avLst/>
+                    </a:prstGeom>
+                  </pic:spPr>
+                </pic:pic>
+              </a:graphicData>
+            </a:graphic>
+          </wp:inline>
+        </w:drawing>
+      </w:r>
+      <w:r>
+        <w:rPr>
+          <w:sz w:val="28"/>
+          <w:szCs w:val="24"/>
+          <w:lang w:val="en-US"/>
+        </w:rPr>
+        <w:t xml:space="preserve"> </w:t>
+      </w:r>
+    </w:p>
+    <w:p>
+      <w:pPr>
+        <w:rPr>
+          <w:b/>
+          <w:bCs/>
+          <w:sz w:val="28"/>
+          <w:szCs w:val="24"/>
+          <w:lang w:val="en-US"/>
+        </w:rPr>
+      </w:pPr>
+    </w:p>
+    <w:p>
+      <w:pPr>
+        <w:rPr>
+          <w:b/>
+          <w:bCs/>
+          <w:sz w:val="28"/>
+          <w:szCs w:val="24"/>
+          <w:lang w:val="en-US"/>
+        </w:rPr>
+      </w:pPr>
+      <w:r>
+        <w:rPr>
+          <w:b/>
+          <w:bCs/>
+          <w:sz w:val="28"/>
+          <w:szCs w:val="24"/>
+          <w:lang w:val="en-US"/>
+        </w:rPr>
+        <w:t xml:space="preserve">UC3- </w:t>
+      </w:r>
+      <w:r>
+        <w:rPr>
+          <w:b/>
+          <w:bCs/>
+          <w:sz w:val="28"/>
+          <w:szCs w:val="24"/>
+          <w:lang w:val="en-US"/>
+        </w:rPr>
+        <w:t>Created employee payroll data in payroll service and performing INSERT INTO as part of the CURD operation</w:t>
+      </w:r>
+      <w:r>
+        <w:rPr>
+          <w:b/>
+          <w:bCs/>
+          <w:sz w:val="28"/>
+          <w:szCs w:val="24"/>
+          <w:lang w:val="en-US"/>
+        </w:rPr>
+        <w:t>-</w:t>
+      </w:r>
+    </w:p>
+    <w:p>
+      <w:pPr>
+        <w:rPr>
+          <w:b/>
+          <w:bCs/>
+          <w:sz w:val="28"/>
+          <w:szCs w:val="24"/>
+          <w:lang w:val="en-US"/>
+        </w:rPr>
+      </w:pPr>
+    </w:p>
+    <w:p>
+      <w:pPr>
+        <w:rPr>
+          <w:b/>
+          <w:bCs/>
+          <w:sz w:val="28"/>
+          <w:szCs w:val="24"/>
+          <w:lang w:val="en-US"/>
+        </w:rPr>
+      </w:pPr>
+      <w:r>
+        <w:rPr>
+          <w:b/>
+          <w:bCs/>
+          <w:noProof/>
+          <w:sz w:val="28"/>
+          <w:szCs w:val="24"/>
+          <w:lang w:eastAsia="en-IN"/>
+        </w:rPr>
+        <w:drawing>
+          <wp:inline distT="0" distB="0" distL="0" distR="0">
+            <wp:extent cx="5731510" cy="3649980"/>
+            <wp:effectExtent l="0" t="0" r="2540" b="7620"/>
+            <wp:docPr id="3" name="Picture 3"/>
+            <wp:cNvGraphicFramePr>
+              <a:graphicFrameLocks xmlns:a="http://schemas.openxmlformats.org/drawingml/2006/main" noChangeAspect="1"/>
+            </wp:cNvGraphicFramePr>
+            <a:graphic xmlns:a="http://schemas.openxmlformats.org/drawingml/2006/main">
+              <a:graphicData uri="http://schemas.openxmlformats.org/drawingml/2006/picture">
+                <pic:pic xmlns:pic="http://schemas.openxmlformats.org/drawingml/2006/picture">
+                  <pic:nvPicPr>
+                    <pic:cNvPr id="3" name="UC3.png"/>
+                    <pic:cNvPicPr/>
+                  </pic:nvPicPr>
+                  <pic:blipFill>
+                    <a:blip r:embed="rId6">
+                      <a:extLst>
+                        <a:ext uri="{28A0092B-C50C-407E-A947-70E740481C1C}">
+                          <a14:useLocalDpi xmlns:a14="http://schemas.microsoft.com/office/drawing/2010/main" val="0"/>
+                        </a:ext>
+                      </a:extLst>
+                    </a:blip>
+                    <a:stretch>
+                      <a:fillRect/>
+                    </a:stretch>
+                  </pic:blipFill>
+                  <pic:spPr>
+                    <a:xfrm>
+                      <a:off x="0" y="0"/>
+                      <a:ext cx="5731510" cy="3649980"/>
+                    </a:xfrm>
+                    <a:prstGeom prst="rect">
+                      <a:avLst/>
+                    </a:prstGeom>
+                  </pic:spPr>
+                </pic:pic>
+              </a:graphicData>
+            </a:graphic>
+          </wp:inline>
+        </w:drawing>
+      </w:r>
+    </w:p>
+    <w:p>
+      <w:pPr>
+        <w:rPr>
+          <w:b/>
+          <w:bCs/>
+          <w:sz w:val="28"/>
+          <w:szCs w:val="24"/>
+          <w:lang w:val="en-US"/>
+        </w:rPr>
+      </w:pPr>
+      <w:r>
+        <w:rPr>
+          <w:b/>
+          <w:bCs/>
+          <w:sz w:val="28"/>
+          <w:szCs w:val="24"/>
+          <w:lang w:val="en-US"/>
+        </w:rPr>
+        <w:lastRenderedPageBreak/>
+        <w:t xml:space="preserve">UC4 </w:t>
+      </w:r>
+      <w:r>
+        <w:rPr>
+          <w:b/>
+          <w:bCs/>
+          <w:sz w:val="28"/>
+          <w:szCs w:val="24"/>
+          <w:lang w:val="en-US"/>
+        </w:rPr>
+        <w:t>–</w:t>
+      </w:r>
+      <w:r>
+        <w:rPr>
+          <w:b/>
+          <w:bCs/>
+          <w:sz w:val="28"/>
+          <w:szCs w:val="24"/>
+          <w:lang w:val="en-US"/>
+        </w:rPr>
+        <w:t xml:space="preserve"> </w:t>
+      </w:r>
+      <w:r>
+        <w:rPr>
+          <w:b/>
+          <w:bCs/>
+          <w:sz w:val="28"/>
+          <w:szCs w:val="24"/>
+          <w:lang w:val="en-US"/>
+        </w:rPr>
+        <w:t>Retrieved all added data from employee payroll data in the payroll service database</w:t>
+      </w:r>
+    </w:p>
+    <w:p>
+      <w:pPr>
+        <w:rPr>
+          <w:b/>
+          <w:bCs/>
+          <w:sz w:val="28"/>
+          <w:szCs w:val="24"/>
+          <w:lang w:val="en-US"/>
+        </w:rPr>
+      </w:pPr>
+    </w:p>
+    <w:p>
+      <w:pPr>
+        <w:rPr>
+          <w:b/>
+          <w:bCs/>
+          <w:sz w:val="28"/>
+          <w:szCs w:val="24"/>
+          <w:lang w:val="en-US"/>
+        </w:rPr>
+      </w:pPr>
+      <w:r>
+        <w:rPr>
+          <w:b/>
+          <w:bCs/>
+          <w:noProof/>
+          <w:sz w:val="28"/>
+          <w:szCs w:val="24"/>
+          <w:lang w:eastAsia="en-IN"/>
+        </w:rPr>
+        <w:drawing>
+          <wp:inline distT="0" distB="0" distL="0" distR="0" wp14:anchorId="1E076689" wp14:editId="1CF554C9">
+            <wp:extent cx="5731510" cy="3006725"/>
+            <wp:effectExtent l="0" t="0" r="2540" b="3175"/>
+            <wp:docPr id="4" name="Picture 4"/>
+            <wp:cNvGraphicFramePr>
+              <a:graphicFrameLocks xmlns:a="http://schemas.openxmlformats.org/drawingml/2006/main" noChangeAspect="1"/>
+            </wp:cNvGraphicFramePr>
+            <a:graphic xmlns:a="http://schemas.openxmlformats.org/drawingml/2006/main">
+              <a:graphicData uri="http://schemas.openxmlformats.org/drawingml/2006/picture">
+                <pic:pic xmlns:pic="http://schemas.openxmlformats.org/drawingml/2006/picture">
+                  <pic:nvPicPr>
+                    <pic:cNvPr id="4" name="UC4.png"/>
+                    <pic:cNvPicPr/>
+                  </pic:nvPicPr>
+                  <pic:blipFill>
+                    <a:blip r:embed="rId7">
+                      <a:extLst>
+                        <a:ext uri="{28A0092B-C50C-407E-A947-70E740481C1C}">
+                          <a14:useLocalDpi xmlns:a14="http://schemas.microsoft.com/office/drawing/2010/main" val="0"/>
+                        </a:ext>
+                      </a:extLst>
+                    </a:blip>
+                    <a:stretch>
+                      <a:fillRect/>
+                    </a:stretch>
+                  </pic:blipFill>
+                  <pic:spPr>
+                    <a:xfrm>
+                      <a:off x="0" y="0"/>
+                      <a:ext cx="5731510" cy="3006725"/>
+                    </a:xfrm>
+                    <a:prstGeom prst="rect">
+                      <a:avLst/>
+                    </a:prstGeom>
+                  </pic:spPr>
+                </pic:pic>
+              </a:graphicData>
+            </a:graphic>
+          </wp:inline>
+        </w:drawing>
+      </w:r>
+    </w:p>
+    <w:p>
+      <w:pPr>
+        <w:rPr>
+          <w:b/>
+          <w:bCs/>
+          <w:sz w:val="28"/>
+          <w:szCs w:val="24"/>
+          <w:lang w:val="en-US"/>
+        </w:rPr>
+      </w:pPr>
+      <w:r>
+        <w:rPr>
+          <w:b/>
+          <w:bCs/>
+          <w:sz w:val="28"/>
+          <w:szCs w:val="24"/>
+          <w:lang w:val="en-US"/>
+        </w:rPr>
+        <w:t xml:space="preserve">UC5 </w:t>
+      </w:r>
+      <w:r>
+        <w:rPr>
+          <w:b/>
+          <w:bCs/>
+          <w:sz w:val="28"/>
+          <w:szCs w:val="24"/>
+          <w:lang w:val="en-US"/>
+        </w:rPr>
+        <w:t>– Retrieved salary data from the particular employee ‘Bill’ as well as employees who have joined after a particular date</w:t>
+      </w:r>
+    </w:p>
+    <w:p>
+      <w:pPr>
+        <w:rPr>
+          <w:b/>
+          <w:bCs/>
+          <w:sz w:val="28"/>
+          <w:szCs w:val="24"/>
+          <w:lang w:val="en-US"/>
+        </w:rPr>
+      </w:pPr>
+      <w:r>
+        <w:rPr>
+          <w:b/>
+          <w:bCs/>
+          <w:noProof/>
+          <w:sz w:val="28"/>
+          <w:szCs w:val="24"/>
+          <w:lang w:eastAsia="en-IN"/>
+        </w:rPr>
+        <w:drawing>
+          <wp:inline distT="0" distB="0" distL="0" distR="0">
+            <wp:extent cx="5731510" cy="4137660"/>
+            <wp:effectExtent l="0" t="0" r="2540" b="0"/>
+            <wp:docPr id="5" name="Picture 5"/>
+            <wp:cNvGraphicFramePr>
+              <a:graphicFrameLocks xmlns:a="http://schemas.openxmlformats.org/drawingml/2006/main" noChangeAspect="1"/>
+            </wp:cNvGraphicFramePr>
+            <a:graphic xmlns:a="http://schemas.openxmlformats.org/drawingml/2006/main">
+              <a:graphicData uri="http://schemas.openxmlformats.org/drawingml/2006/picture">
+                <pic:pic xmlns:pic="http://schemas.openxmlformats.org/drawingml/2006/picture">
+                  <pic:nvPicPr>
+                    <pic:cNvPr id="5" name="UC5.png"/>
+                    <pic:cNvPicPr/>
+                  </pic:nvPicPr>
+                  <pic:blipFill>
+                    <a:blip r:embed="rId8">
+                      <a:extLst>
+                        <a:ext uri="{28A0092B-C50C-407E-A947-70E740481C1C}">
+                          <a14:useLocalDpi xmlns:a14="http://schemas.microsoft.com/office/drawing/2010/main" val="0"/>
+                        </a:ext>
+                      </a:extLst>
+                    </a:blip>
+                    <a:stretch>
+                      <a:fillRect/>
+                    </a:stretch>
+                  </pic:blipFill>
+                  <pic:spPr>
+                    <a:xfrm>
+                      <a:off x="0" y="0"/>
+                      <a:ext cx="5731510" cy="4137660"/>
+                    </a:xfrm>
+                    <a:prstGeom prst="rect">
+                      <a:avLst/>
+                    </a:prstGeom>
+                  </pic:spPr>
+                </pic:pic>
+              </a:graphicData>
+            </a:graphic>
+          </wp:inline>
+        </w:drawing>
+      </w:r>
+      <w:r>
+        <w:rPr>
+          <w:b/>
+          <w:bCs/>
+          <w:sz w:val="28"/>
+          <w:szCs w:val="24"/>
+          <w:lang w:val="en-US"/>
+        </w:rPr>
+        <w:t xml:space="preserve"> </w:t>
+      </w:r>
+    </w:p>
+    <w:p>
+      <w:pPr>
+        <w:rPr>
+          <w:b/>
+          <w:bCs/>
+          <w:sz w:val="28"/>
+          <w:szCs w:val="24"/>
+          <w:lang w:val="en-US"/>
+        </w:rPr>
+      </w:pPr>
+      <w:r>
+        <w:rPr>
+          <w:b/>
+          <w:bCs/>
+          <w:sz w:val="28"/>
+          <w:szCs w:val="24"/>
+          <w:lang w:val="en-US"/>
+        </w:rPr>
+        <w:lastRenderedPageBreak/>
+        <w:t>UC6 – Added gender in the employee payroll table in payroll service database and updated gender for all three entries-</w:t>
+      </w:r>
+    </w:p>
+    <w:p>
+      <w:pPr>
+        <w:rPr>
+          <w:b/>
+          <w:bCs/>
+          <w:noProof/>
+          <w:sz w:val="28"/>
+          <w:szCs w:val="24"/>
+          <w:lang w:eastAsia="en-IN"/>
+        </w:rPr>
+      </w:pPr>
+    </w:p>
+    <w:p>
+      <w:pPr>
+        <w:rPr>
+          <w:b/>
+          <w:bCs/>
+          <w:sz w:val="28"/>
+          <w:szCs w:val="24"/>
+          <w:lang w:val="en-US"/>
+        </w:rPr>
+      </w:pPr>
+      <w:r>
+        <w:rPr>
+          <w:b/>
+          <w:bCs/>
+          <w:noProof/>
+          <w:sz w:val="28"/>
+          <w:szCs w:val="24"/>
+          <w:lang w:eastAsia="en-IN"/>
+        </w:rPr>
+        <w:drawing>
+          <wp:inline distT="0" distB="0" distL="0" distR="0">
+            <wp:extent cx="5731510" cy="6408420"/>
+            <wp:effectExtent l="0" t="0" r="2540" b="0"/>
+            <wp:docPr id="6" name="Picture 6"/>
+            <wp:cNvGraphicFramePr>
+              <a:graphicFrameLocks xmlns:a="http://schemas.openxmlformats.org/drawingml/2006/main" noChangeAspect="1"/>
+            </wp:cNvGraphicFramePr>
+            <a:graphic xmlns:a="http://schemas.openxmlformats.org/drawingml/2006/main">
+              <a:graphicData uri="http://schemas.openxmlformats.org/drawingml/2006/picture">
+                <pic:pic xmlns:pic="http://schemas.openxmlformats.org/drawingml/2006/picture">
+                  <pic:nvPicPr>
+                    <pic:cNvPr id="6" name="UC6.png"/>
+                    <pic:cNvPicPr/>
+                  </pic:nvPicPr>
+                  <pic:blipFill>
+                    <a:blip r:embed="rId9">
+                      <a:extLst>
+                        <a:ext uri="{28A0092B-C50C-407E-A947-70E740481C1C}">
+                          <a14:useLocalDpi xmlns:a14="http://schemas.microsoft.com/office/drawing/2010/main" val="0"/>
+                        </a:ext>
+                      </a:extLst>
+                    </a:blip>
+                    <a:stretch>
+                      <a:fillRect/>
+                    </a:stretch>
+                  </pic:blipFill>
+                  <pic:spPr>
+                    <a:xfrm>
+                      <a:off x="0" y="0"/>
+                      <a:ext cx="5731510" cy="6408420"/>
+                    </a:xfrm>
+                    <a:prstGeom prst="rect">
+                      <a:avLst/>
+                    </a:prstGeom>
+                  </pic:spPr>
+                </pic:pic>
+              </a:graphicData>
+            </a:graphic>
+          </wp:inline>
+        </w:drawing>
+      </w:r>
+    </w:p>
+    <w:p>
+      <w:pPr>
+        <w:rPr>
+          <w:b/>
+          <w:bCs/>
+          <w:sz w:val="28"/>
+          <w:szCs w:val="24"/>
+          <w:lang w:val="en-US"/>
+        </w:rPr>
+      </w:pPr>
+    </w:p>
+    <w:p>
+      <w:pPr>
+        <w:rPr>
+          <w:b/>
+          <w:bCs/>
+          <w:sz w:val="28"/>
+          <w:szCs w:val="24"/>
+          <w:lang w:val="en-US"/>
+        </w:rPr>
+      </w:pPr>
+    </w:p>
+    <w:p>
+      <w:pPr>
+        <w:rPr>
+          <w:b/>
+          <w:bCs/>
+          <w:sz w:val="28"/>
+          <w:szCs w:val="24"/>
+          <w:lang w:val="en-US"/>
+        </w:rPr>
+      </w:pPr>
+    </w:p>
+    <w:p>
+      <w:pPr>
+        <w:rPr>
+          <w:b/>
+          <w:bCs/>
+          <w:sz w:val="28"/>
+          <w:szCs w:val="24"/>
+          <w:lang w:val="en-US"/>
+        </w:rPr>
+      </w:pPr>
+    </w:p>
+    <w:p>
+      <w:pPr>
+        <w:rPr>
+          <w:b/>
+          <w:bCs/>
+          <w:sz w:val="28"/>
+          <w:szCs w:val="24"/>
+          <w:lang w:val="en-US"/>
+        </w:rPr>
+      </w:pPr>
+      <w:r>
+        <w:rPr>
+          <w:b/>
+          <w:bCs/>
+          <w:sz w:val="28"/>
+          <w:szCs w:val="24"/>
+          <w:lang w:val="en-US"/>
+        </w:rPr>
+        <w:lastRenderedPageBreak/>
+        <w:t>UC7 -</w:t>
+      </w:r>
+      <w:r>
+        <w:rPr>
+          <w:b/>
+          <w:bCs/>
+          <w:sz w:val="28"/>
+          <w:szCs w:val="24"/>
+          <w:lang w:val="en-US"/>
+        </w:rPr>
+        <w:t>Ability to find sum, average, min</w:t>
+      </w:r>
+      <w:r>
+        <w:rPr>
+          <w:b/>
+          <w:bCs/>
+          <w:sz w:val="28"/>
+          <w:szCs w:val="24"/>
+          <w:lang w:val="en-US"/>
+        </w:rPr>
+        <w:t>imum</w:t>
+      </w:r>
+      <w:r>
+        <w:rPr>
+          <w:b/>
+          <w:bCs/>
+          <w:sz w:val="28"/>
+          <w:szCs w:val="24"/>
+          <w:lang w:val="en-US"/>
+        </w:rPr>
+        <w:t>, max</w:t>
+      </w:r>
+      <w:r>
+        <w:rPr>
+          <w:b/>
+          <w:bCs/>
+          <w:sz w:val="28"/>
+          <w:szCs w:val="24"/>
+          <w:lang w:val="en-US"/>
+        </w:rPr>
+        <w:t>imum</w:t>
+      </w:r>
+      <w:r>
+        <w:rPr>
+          <w:b/>
+          <w:bCs/>
+          <w:sz w:val="28"/>
+          <w:szCs w:val="24"/>
+          <w:lang w:val="en-US"/>
+        </w:rPr>
+        <w:t xml:space="preserve"> </w:t>
+      </w:r>
+      <w:r>
+        <w:rPr>
+          <w:b/>
+          <w:bCs/>
+          <w:sz w:val="28"/>
+          <w:szCs w:val="24"/>
+          <w:lang w:val="en-US"/>
+        </w:rPr>
+        <w:t>and number of male and female</w:t>
+      </w:r>
+      <w:r>
+        <w:rPr>
+          <w:b/>
+          <w:bCs/>
+          <w:sz w:val="28"/>
+          <w:szCs w:val="24"/>
+          <w:lang w:val="en-US"/>
+        </w:rPr>
+        <w:t xml:space="preserve"> </w:t>
+      </w:r>
+      <w:r>
+        <w:rPr>
+          <w:b/>
+          <w:bCs/>
+          <w:sz w:val="28"/>
+          <w:szCs w:val="24"/>
+          <w:lang w:val="en-US"/>
+        </w:rPr>
+        <w:t>employees</w:t>
+      </w:r>
+      <w:r>
+        <w:rPr>
+          <w:b/>
+          <w:bCs/>
+          <w:sz w:val="28"/>
+          <w:szCs w:val="24"/>
+          <w:lang w:val="en-US"/>
+        </w:rPr>
+        <w:t>-</w:t>
+      </w:r>
+    </w:p>
+    <w:p>
+      <w:pPr>
+        <w:rPr>
+          <w:b/>
+          <w:bCs/>
+          <w:sz w:val="28"/>
+          <w:szCs w:val="24"/>
+          <w:lang w:val="en-US"/>
+        </w:rPr>
+      </w:pPr>
+      <w:r>
+        <w:rPr>
+          <w:b/>
+          <w:bCs/>
+          <w:noProof/>
+          <w:sz w:val="28"/>
+          <w:szCs w:val="24"/>
+          <w:lang w:eastAsia="en-IN"/>
+        </w:rPr>
+        <w:drawing>
+          <wp:inline distT="0" distB="0" distL="0" distR="0">
+            <wp:extent cx="5731510" cy="3400425"/>
+            <wp:effectExtent l="0" t="0" r="2540" b="9525"/>
+            <wp:docPr id="7" name="Picture 7"/>
+            <wp:cNvGraphicFramePr>
+              <a:graphicFrameLocks xmlns:a="http://schemas.openxmlformats.org/drawingml/2006/main" noChangeAspect="1"/>
+            </wp:cNvGraphicFramePr>
+            <a:graphic xmlns:a="http://schemas.openxmlformats.org/drawingml/2006/main">
+              <a:graphicData uri="http://schemas.openxmlformats.org/drawingml/2006/picture">
+                <pic:pic xmlns:pic="http://schemas.openxmlformats.org/drawingml/2006/picture">
+                  <pic:nvPicPr>
+                    <pic:cNvPr id="7" name="UC7,1.png"/>
+                    <pic:cNvPicPr/>
+                  </pic:nvPicPr>
+                  <pic:blipFill>
+                    <a:blip r:embed="rId10">
+                      <a:extLst>
+                        <a:ext uri="{28A0092B-C50C-407E-A947-70E740481C1C}">
+                          <a14:useLocalDpi xmlns:a14="http://schemas.microsoft.com/office/drawing/2010/main" val="0"/>
+                        </a:ext>
+                      </a:extLst>
+                    </a:blip>
+                    <a:stretch>
+                      <a:fillRect/>
+                    </a:stretch>
+                  </pic:blipFill>
+                  <pic:spPr>
+                    <a:xfrm>
+                      <a:off x="0" y="0"/>
+                      <a:ext cx="5731510" cy="3400425"/>
+                    </a:xfrm>
+                    <a:prstGeom prst="rect">
+                      <a:avLst/>
+                    </a:prstGeom>
+                  </pic:spPr>
+                </pic:pic>
+              </a:graphicData>
+            </a:graphic>
+          </wp:inline>
+        </w:drawing>
+      </w:r>
       <w:bookmarkStart w:id="0" w:name="_GoBack"/>
       <w:bookmarkEnd w:id="0"/>
+    </w:p>
+    <w:p>
+      <w:pPr>
+        <w:rPr>
+          <w:b/>
+          <w:bCs/>
+          <w:sz w:val="28"/>
+          <w:szCs w:val="24"/>
+          <w:lang w:val="en-US"/>
+        </w:rPr>
+      </w:pPr>
+      <w:r>
+        <w:rPr>
+          <w:b/>
+          <w:bCs/>
+          <w:noProof/>
+          <w:sz w:val="28"/>
+          <w:szCs w:val="24"/>
+          <w:lang w:eastAsia="en-IN"/>
+        </w:rPr>
+        <w:drawing>
+          <wp:inline distT="0" distB="0" distL="0" distR="0">
+            <wp:extent cx="5731510" cy="3098800"/>
+            <wp:effectExtent l="0" t="0" r="2540" b="6350"/>
+            <wp:docPr id="8" name="Picture 8"/>
+            <wp:cNvGraphicFramePr>
+              <a:graphicFrameLocks xmlns:a="http://schemas.openxmlformats.org/drawingml/2006/main" noChangeAspect="1"/>
+            </wp:cNvGraphicFramePr>
+            <a:graphic xmlns:a="http://schemas.openxmlformats.org/drawingml/2006/main">
+              <a:graphicData uri="http://schemas.openxmlformats.org/drawingml/2006/picture">
+                <pic:pic xmlns:pic="http://schemas.openxmlformats.org/drawingml/2006/picture">
+                  <pic:nvPicPr>
+                    <pic:cNvPr id="8" name="UC7,2.png"/>
+                    <pic:cNvPicPr/>
+                  </pic:nvPicPr>
+                  <pic:blipFill>
+                    <a:blip r:embed="rId11" cstate="print">
+                      <a:extLst>
+                        <a:ext uri="{28A0092B-C50C-407E-A947-70E740481C1C}">
+                          <a14:useLocalDpi xmlns:a14="http://schemas.microsoft.com/office/drawing/2010/main" val="0"/>
+                        </a:ext>
+                      </a:extLst>
+                    </a:blip>
+                    <a:stretch>
+                      <a:fillRect/>
+                    </a:stretch>
+                  </pic:blipFill>
+                  <pic:spPr>
+                    <a:xfrm>
+                      <a:off x="0" y="0"/>
+                      <a:ext cx="5731510" cy="3098800"/>
+                    </a:xfrm>
+                    <a:prstGeom prst="rect">
+                      <a:avLst/>
+                    </a:prstGeom>
+                  </pic:spPr>
+                </pic:pic>
+              </a:graphicData>
+            </a:graphic>
+          </wp:inline>
+        </w:drawing>
+      </w:r>
+    </w:p>
+    <w:p>
+      <w:pPr>
+        <w:rPr>
+          <w:b/>
+          <w:bCs/>
+          <w:sz w:val="28"/>
+          <w:szCs w:val="24"/>
+          <w:lang w:val="en-US"/>
+        </w:rPr>
+      </w:pPr>
     </w:p>
     <w:sectPr>
       <w:pgSz w:w="11906" w:h="16838"/>

</xml_diff>

<commit_message>
Extended: simulation to UC10
</commit_message>
<xml_diff>
--- a/PayrollService.docx
+++ b/PayrollService.docx
@@ -1,6 +1,6 @@
 
 <file path=word/document.xml><?xml version="1.0" encoding="utf-8"?>
-<w:document xmlns:wpc="http://schemas.microsoft.com/office/word/2010/wordprocessingCanvas" xmlns:cx="http://schemas.microsoft.com/office/drawing/2014/chartex" xmlns:mc="http://schemas.openxmlformats.org/markup-compatibility/2006" xmlns:o="urn:schemas-microsoft-com:office:office" xmlns:r="http://schemas.openxmlformats.org/officeDocument/2006/relationships" xmlns:m="http://schemas.openxmlformats.org/officeDocument/2006/math" xmlns:v="urn:schemas-microsoft-com:vml" xmlns:wp14="http://schemas.microsoft.com/office/word/2010/wordprocessingDrawing" xmlns:wp="http://schemas.openxmlformats.org/drawingml/2006/wordprocessingDrawing" xmlns:w10="urn:schemas-microsoft-com:office:word" xmlns:w="http://schemas.openxmlformats.org/wordprocessingml/2006/main" xmlns:w14="http://schemas.microsoft.com/office/word/2010/wordml" xmlns:w15="http://schemas.microsoft.com/office/word/2012/wordml" xmlns:w16se="http://schemas.microsoft.com/office/word/2015/wordml/symex" xmlns:wpg="http://schemas.microsoft.com/office/word/2010/wordprocessingGroup" xmlns:wpi="http://schemas.microsoft.com/office/word/2010/wordprocessingInk" xmlns:wne="http://schemas.microsoft.com/office/word/2006/wordml" xmlns:wps="http://schemas.microsoft.com/office/word/2010/wordprocessingShape" mc:Ignorable="w14 w15 w16se wp14">
+<w:document xmlns:wpc="http://schemas.microsoft.com/office/word/2010/wordprocessingCanvas" xmlns:mc="http://schemas.openxmlformats.org/markup-compatibility/2006" xmlns:o="urn:schemas-microsoft-com:office:office" xmlns:r="http://schemas.openxmlformats.org/officeDocument/2006/relationships" xmlns:m="http://schemas.openxmlformats.org/officeDocument/2006/math" xmlns:v="urn:schemas-microsoft-com:vml" xmlns:wp14="http://schemas.microsoft.com/office/word/2010/wordprocessingDrawing" xmlns:wp="http://schemas.openxmlformats.org/drawingml/2006/wordprocessingDrawing" xmlns:w10="urn:schemas-microsoft-com:office:word" xmlns:w="http://schemas.openxmlformats.org/wordprocessingml/2006/main" xmlns:w14="http://schemas.microsoft.com/office/word/2010/wordml" xmlns:wpg="http://schemas.microsoft.com/office/word/2010/wordprocessingGroup" xmlns:wpi="http://schemas.microsoft.com/office/word/2010/wordprocessingInk" xmlns:wne="http://schemas.microsoft.com/office/word/2006/wordml" xmlns:wps="http://schemas.microsoft.com/office/word/2010/wordprocessingShape" mc:Ignorable="w14 wp14">
   <w:body>
     <w:p>
       <w:pPr>
@@ -58,15 +58,6 @@
         </w:rPr>
         <w:t>-</w:t>
       </w:r>
-    </w:p>
-    <w:p>
-      <w:pPr>
-        <w:rPr>
-          <w:sz w:val="28"/>
-          <w:szCs w:val="24"/>
-          <w:lang w:val="en-US"/>
-        </w:rPr>
-      </w:pPr>
     </w:p>
     <w:p>
       <w:pPr>
@@ -99,7 +90,7 @@
                     <pic:cNvPicPr/>
                   </pic:nvPicPr>
                   <pic:blipFill>
-                    <a:blip r:embed="rId4">
+                    <a:blip r:embed="rId5">
                       <a:extLst>
                         <a:ext uri="{28A0092B-C50C-407E-A947-70E740481C1C}">
                           <a14:useLocalDpi xmlns:a14="http://schemas.microsoft.com/office/drawing/2010/main" val="0"/>
@@ -166,15 +157,6 @@
           <w:lang w:val="en-US"/>
         </w:rPr>
       </w:pPr>
-    </w:p>
-    <w:p>
-      <w:pPr>
-        <w:rPr>
-          <w:sz w:val="28"/>
-          <w:szCs w:val="24"/>
-          <w:lang w:val="en-US"/>
-        </w:rPr>
-      </w:pPr>
       <w:r>
         <w:rPr>
           <w:noProof/>
@@ -198,7 +180,7 @@
                     <pic:cNvPicPr/>
                   </pic:nvPicPr>
                   <pic:blipFill>
-                    <a:blip r:embed="rId5">
+                    <a:blip r:embed="rId6">
                       <a:extLst>
                         <a:ext uri="{28A0092B-C50C-407E-A947-70E740481C1C}">
                           <a14:useLocalDpi xmlns:a14="http://schemas.microsoft.com/office/drawing/2010/main" val="0"/>
@@ -295,17 +277,6 @@
           <w:lang w:val="en-US"/>
         </w:rPr>
       </w:pPr>
-    </w:p>
-    <w:p>
-      <w:pPr>
-        <w:rPr>
-          <w:b/>
-          <w:bCs/>
-          <w:sz w:val="28"/>
-          <w:szCs w:val="24"/>
-          <w:lang w:val="en-US"/>
-        </w:rPr>
-      </w:pPr>
       <w:r>
         <w:rPr>
           <w:b/>
@@ -316,7 +287,7 @@
           <w:lang w:eastAsia="en-IN"/>
         </w:rPr>
         <w:drawing>
-          <wp:inline distT="0" distB="0" distL="0" distR="0">
+          <wp:inline distT="0" distB="0" distL="0" distR="0" wp14:anchorId="60DA8478" wp14:editId="3A18E47C">
             <wp:extent cx="5731510" cy="3649980"/>
             <wp:effectExtent l="0" t="0" r="2540" b="7620"/>
             <wp:docPr id="3" name="Picture 3"/>
@@ -331,7 +302,7 @@
                     <pic:cNvPicPr/>
                   </pic:nvPicPr>
                   <pic:blipFill>
-                    <a:blip r:embed="rId6">
+                    <a:blip r:embed="rId7">
                       <a:extLst>
                         <a:ext uri="{28A0092B-C50C-407E-A947-70E740481C1C}">
                           <a14:useLocalDpi xmlns:a14="http://schemas.microsoft.com/office/drawing/2010/main" val="0"/>
@@ -368,6 +339,17 @@
           <w:lang w:val="en-US"/>
         </w:rPr>
       </w:pPr>
+    </w:p>
+    <w:p>
+      <w:pPr>
+        <w:rPr>
+          <w:b/>
+          <w:bCs/>
+          <w:sz w:val="28"/>
+          <w:szCs w:val="24"/>
+          <w:lang w:val="en-US"/>
+        </w:rPr>
+      </w:pPr>
       <w:r>
         <w:rPr>
           <w:b/>
@@ -409,17 +391,6 @@
         </w:rPr>
         <w:t>Retrieved all added data from employee payroll data in the payroll service database</w:t>
       </w:r>
-    </w:p>
-    <w:p>
-      <w:pPr>
-        <w:rPr>
-          <w:b/>
-          <w:bCs/>
-          <w:sz w:val="28"/>
-          <w:szCs w:val="24"/>
-          <w:lang w:val="en-US"/>
-        </w:rPr>
-      </w:pPr>
     </w:p>
     <w:p>
       <w:pPr>
@@ -456,7 +427,7 @@
                     <pic:cNvPicPr/>
                   </pic:nvPicPr>
                   <pic:blipFill>
-                    <a:blip r:embed="rId7">
+                    <a:blip r:embed="rId8">
                       <a:extLst>
                         <a:ext uri="{28A0092B-C50C-407E-A947-70E740481C1C}">
                           <a14:useLocalDpi xmlns:a14="http://schemas.microsoft.com/office/drawing/2010/main" val="0"/>
@@ -488,9 +459,10 @@
         <w:rPr>
           <w:b/>
           <w:bCs/>
-          <w:sz w:val="28"/>
-          <w:szCs w:val="24"/>
-          <w:lang w:val="en-US"/>
+          <w:noProof/>
+          <w:sz w:val="28"/>
+          <w:szCs w:val="24"/>
+          <w:lang w:eastAsia="en-IN"/>
         </w:rPr>
       </w:pPr>
       <w:r>
@@ -511,19 +483,28 @@
           <w:szCs w:val="24"/>
           <w:lang w:val="en-US"/>
         </w:rPr>
-        <w:t>– Retrieved salary data from the particular employee ‘Bill’ as well as employees who have joined after a particular date</w:t>
-      </w:r>
-    </w:p>
-    <w:p>
-      <w:pPr>
-        <w:rPr>
-          <w:b/>
-          <w:bCs/>
-          <w:sz w:val="28"/>
-          <w:szCs w:val="24"/>
-          <w:lang w:val="en-US"/>
-        </w:rPr>
-      </w:pPr>
+        <w:t>– Retrieved salary data from the particular employee ‘Bill’ as well as employees who have joined aft</w:t>
+      </w:r>
+      <w:r>
+        <w:rPr>
+          <w:b/>
+          <w:bCs/>
+          <w:sz w:val="28"/>
+          <w:szCs w:val="24"/>
+          <w:lang w:val="en-US"/>
+        </w:rPr>
+        <w:t>e</w:t>
+      </w:r>
+      <w:r>
+        <w:rPr>
+          <w:b/>
+          <w:bCs/>
+          <w:sz w:val="28"/>
+          <w:szCs w:val="24"/>
+          <w:lang w:val="en-US"/>
+        </w:rPr>
+        <w:t>r a particular date</w:t>
+      </w:r>
       <w:r>
         <w:rPr>
           <w:b/>
@@ -533,8 +514,30 @@
           <w:szCs w:val="24"/>
           <w:lang w:eastAsia="en-IN"/>
         </w:rPr>
+        <w:t xml:space="preserve">- </w:t>
+      </w:r>
+    </w:p>
+    <w:p>
+      <w:pPr>
+        <w:rPr>
+          <w:b/>
+          <w:bCs/>
+          <w:sz w:val="28"/>
+          <w:szCs w:val="24"/>
+          <w:lang w:val="en-US"/>
+        </w:rPr>
+      </w:pPr>
+      <w:r>
+        <w:rPr>
+          <w:b/>
+          <w:bCs/>
+          <w:noProof/>
+          <w:sz w:val="28"/>
+          <w:szCs w:val="24"/>
+          <w:lang w:eastAsia="en-IN"/>
+        </w:rPr>
         <w:drawing>
-          <wp:inline distT="0" distB="0" distL="0" distR="0">
+          <wp:inline distT="0" distB="0" distL="0" distR="0" wp14:anchorId="6D9DB601" wp14:editId="565C2E3C">
             <wp:extent cx="5731510" cy="4137660"/>
             <wp:effectExtent l="0" t="0" r="2540" b="0"/>
             <wp:docPr id="5" name="Picture 5"/>
@@ -549,7 +552,7 @@
                     <pic:cNvPicPr/>
                   </pic:nvPicPr>
                   <pic:blipFill>
-                    <a:blip r:embed="rId8">
+                    <a:blip r:embed="rId9">
                       <a:extLst>
                         <a:ext uri="{28A0092B-C50C-407E-A947-70E740481C1C}">
                           <a14:useLocalDpi xmlns:a14="http://schemas.microsoft.com/office/drawing/2010/main" val="0"/>
@@ -575,16 +578,6 @@
           </wp:inline>
         </w:drawing>
       </w:r>
-      <w:r>
-        <w:rPr>
-          <w:b/>
-          <w:bCs/>
-          <w:sz w:val="28"/>
-          <w:szCs w:val="24"/>
-          <w:lang w:val="en-US"/>
-        </w:rPr>
-        <w:t xml:space="preserve"> </w:t>
-      </w:r>
     </w:p>
     <w:p>
       <w:pPr>
@@ -605,20 +598,18 @@
           <w:lang w:val="en-US"/>
         </w:rPr>
         <w:lastRenderedPageBreak/>
-        <w:t>UC6 – Added gender in the employee payroll table in payroll service database and updated gender for all three entries-</w:t>
-      </w:r>
-    </w:p>
-    <w:p>
-      <w:pPr>
-        <w:rPr>
-          <w:b/>
-          <w:bCs/>
-          <w:noProof/>
-          <w:sz w:val="28"/>
-          <w:szCs w:val="24"/>
-          <w:lang w:eastAsia="en-IN"/>
-        </w:rPr>
-      </w:pPr>
+        <w:t>UC6 – Added gender in the employee payroll table in payroll service database and updat</w:t>
+      </w:r>
+      <w:r>
+        <w:rPr>
+          <w:b/>
+          <w:bCs/>
+          <w:sz w:val="28"/>
+          <w:szCs w:val="24"/>
+          <w:lang w:val="en-US"/>
+        </w:rPr>
+        <w:t xml:space="preserve">ed gender for 3 entries- </w:t>
+      </w:r>
     </w:p>
     <w:p>
       <w:pPr>
@@ -641,8 +632,8 @@
         </w:rPr>
         <w:drawing>
           <wp:inline distT="0" distB="0" distL="0" distR="0">
-            <wp:extent cx="5731510" cy="6408420"/>
-            <wp:effectExtent l="0" t="0" r="2540" b="0"/>
+            <wp:extent cx="5731510" cy="5097780"/>
+            <wp:effectExtent l="0" t="0" r="2540" b="7620"/>
             <wp:docPr id="6" name="Picture 6"/>
             <wp:cNvGraphicFramePr>
               <a:graphicFrameLocks xmlns:a="http://schemas.openxmlformats.org/drawingml/2006/main" noChangeAspect="1"/>
@@ -655,7 +646,7 @@
                     <pic:cNvPicPr/>
                   </pic:nvPicPr>
                   <pic:blipFill>
-                    <a:blip r:embed="rId9">
+                    <a:blip r:embed="rId10">
                       <a:extLst>
                         <a:ext uri="{28A0092B-C50C-407E-A947-70E740481C1C}">
                           <a14:useLocalDpi xmlns:a14="http://schemas.microsoft.com/office/drawing/2010/main" val="0"/>
@@ -669,7 +660,7 @@
                   <pic:spPr>
                     <a:xfrm>
                       <a:off x="0" y="0"/>
-                      <a:ext cx="5731510" cy="6408420"/>
+                      <a:ext cx="5731510" cy="5097780"/>
                     </a:xfrm>
                     <a:prstGeom prst="rect">
                       <a:avLst/>
@@ -681,6 +672,50 @@
           </wp:inline>
         </w:drawing>
       </w:r>
+    </w:p>
+    <w:p>
+      <w:pPr>
+        <w:rPr>
+          <w:b/>
+          <w:bCs/>
+          <w:sz w:val="28"/>
+          <w:szCs w:val="24"/>
+          <w:lang w:val="en-US"/>
+        </w:rPr>
+      </w:pPr>
+    </w:p>
+    <w:p>
+      <w:pPr>
+        <w:rPr>
+          <w:b/>
+          <w:bCs/>
+          <w:sz w:val="28"/>
+          <w:szCs w:val="24"/>
+          <w:lang w:val="en-US"/>
+        </w:rPr>
+      </w:pPr>
+    </w:p>
+    <w:p>
+      <w:pPr>
+        <w:rPr>
+          <w:b/>
+          <w:bCs/>
+          <w:sz w:val="28"/>
+          <w:szCs w:val="24"/>
+          <w:lang w:val="en-US"/>
+        </w:rPr>
+      </w:pPr>
+    </w:p>
+    <w:p>
+      <w:pPr>
+        <w:rPr>
+          <w:b/>
+          <w:bCs/>
+          <w:sz w:val="28"/>
+          <w:szCs w:val="24"/>
+          <w:lang w:val="en-US"/>
+        </w:rPr>
+      </w:pPr>
     </w:p>
     <w:p>
       <w:pPr>
@@ -873,7 +908,7 @@
                     <pic:cNvPicPr/>
                   </pic:nvPicPr>
                   <pic:blipFill>
-                    <a:blip r:embed="rId10">
+                    <a:blip r:embed="rId11">
                       <a:extLst>
                         <a:ext uri="{28A0092B-C50C-407E-A947-70E740481C1C}">
                           <a14:useLocalDpi xmlns:a14="http://schemas.microsoft.com/office/drawing/2010/main" val="0"/>
@@ -899,8 +934,6 @@
           </wp:inline>
         </w:drawing>
       </w:r>
-      <w:bookmarkStart w:id="0" w:name="_GoBack"/>
-      <w:bookmarkEnd w:id="0"/>
     </w:p>
     <w:p>
       <w:pPr>
@@ -937,7 +970,7 @@
                     <pic:cNvPicPr/>
                   </pic:nvPicPr>
                   <pic:blipFill>
-                    <a:blip r:embed="rId11" cstate="print">
+                    <a:blip r:embed="rId12" cstate="print">
                       <a:extLst>
                         <a:ext uri="{28A0092B-C50C-407E-A947-70E740481C1C}">
                           <a14:useLocalDpi xmlns:a14="http://schemas.microsoft.com/office/drawing/2010/main" val="0"/>
@@ -975,6 +1008,379 @@
         </w:rPr>
       </w:pPr>
     </w:p>
+    <w:p>
+      <w:pPr>
+        <w:rPr>
+          <w:b/>
+          <w:bCs/>
+          <w:sz w:val="28"/>
+          <w:szCs w:val="24"/>
+          <w:lang w:val="en-US"/>
+        </w:rPr>
+      </w:pPr>
+    </w:p>
+    <w:p>
+      <w:pPr>
+        <w:rPr>
+          <w:b/>
+          <w:bCs/>
+          <w:sz w:val="28"/>
+          <w:szCs w:val="24"/>
+          <w:lang w:val="en-US"/>
+        </w:rPr>
+      </w:pPr>
+    </w:p>
+    <w:p>
+      <w:pPr>
+        <w:rPr>
+          <w:b/>
+          <w:bCs/>
+          <w:sz w:val="28"/>
+          <w:szCs w:val="24"/>
+          <w:lang w:val="en-US"/>
+        </w:rPr>
+      </w:pPr>
+    </w:p>
+    <w:p>
+      <w:pPr>
+        <w:rPr>
+          <w:b/>
+          <w:bCs/>
+          <w:sz w:val="28"/>
+          <w:szCs w:val="24"/>
+          <w:lang w:val="en-US"/>
+        </w:rPr>
+      </w:pPr>
+      <w:r>
+        <w:rPr>
+          <w:b/>
+          <w:bCs/>
+          <w:sz w:val="28"/>
+          <w:szCs w:val="24"/>
+          <w:lang w:val="en-US"/>
+        </w:rPr>
+        <w:lastRenderedPageBreak/>
+        <w:t>UC8 Extend employee payroll to have information such as phone number, address and department-</w:t>
+      </w:r>
+    </w:p>
+    <w:p>
+      <w:pPr>
+        <w:rPr>
+          <w:b/>
+          <w:bCs/>
+          <w:sz w:val="28"/>
+          <w:szCs w:val="24"/>
+          <w:lang w:val="en-US"/>
+        </w:rPr>
+      </w:pPr>
+      <w:r>
+        <w:rPr>
+          <w:b/>
+          <w:bCs/>
+          <w:noProof/>
+          <w:sz w:val="28"/>
+          <w:szCs w:val="24"/>
+          <w:lang w:eastAsia="en-IN"/>
+        </w:rPr>
+        <w:drawing>
+          <wp:inline distT="0" distB="0" distL="0" distR="0">
+            <wp:extent cx="5726295" cy="5996940"/>
+            <wp:effectExtent l="0" t="0" r="8255" b="3810"/>
+            <wp:docPr id="9" name="Picture 9"/>
+            <wp:cNvGraphicFramePr>
+              <a:graphicFrameLocks xmlns:a="http://schemas.openxmlformats.org/drawingml/2006/main" noChangeAspect="1"/>
+            </wp:cNvGraphicFramePr>
+            <a:graphic xmlns:a="http://schemas.openxmlformats.org/drawingml/2006/main">
+              <a:graphicData uri="http://schemas.openxmlformats.org/drawingml/2006/picture">
+                <pic:pic xmlns:pic="http://schemas.openxmlformats.org/drawingml/2006/picture">
+                  <pic:nvPicPr>
+                    <pic:cNvPr id="0" name="UC8.png"/>
+                    <pic:cNvPicPr/>
+                  </pic:nvPicPr>
+                  <pic:blipFill>
+                    <a:blip r:embed="rId13">
+                      <a:extLst>
+                        <a:ext uri="{28A0092B-C50C-407E-A947-70E740481C1C}">
+                          <a14:useLocalDpi xmlns:a14="http://schemas.microsoft.com/office/drawing/2010/main" val="0"/>
+                        </a:ext>
+                      </a:extLst>
+                    </a:blip>
+                    <a:stretch>
+                      <a:fillRect/>
+                    </a:stretch>
+                  </pic:blipFill>
+                  <pic:spPr>
+                    <a:xfrm>
+                      <a:off x="0" y="0"/>
+                      <a:ext cx="5731510" cy="6002402"/>
+                    </a:xfrm>
+                    <a:prstGeom prst="rect">
+                      <a:avLst/>
+                    </a:prstGeom>
+                  </pic:spPr>
+                </pic:pic>
+              </a:graphicData>
+            </a:graphic>
+          </wp:inline>
+        </w:drawing>
+      </w:r>
+    </w:p>
+    <w:p>
+      <w:pPr>
+        <w:rPr>
+          <w:b/>
+          <w:bCs/>
+          <w:sz w:val="28"/>
+          <w:szCs w:val="24"/>
+          <w:lang w:val="en-US"/>
+        </w:rPr>
+      </w:pPr>
+    </w:p>
+    <w:p>
+      <w:pPr>
+        <w:rPr>
+          <w:b/>
+          <w:bCs/>
+          <w:sz w:val="28"/>
+          <w:szCs w:val="24"/>
+          <w:lang w:val="en-US"/>
+        </w:rPr>
+      </w:pPr>
+    </w:p>
+    <w:p>
+      <w:pPr>
+        <w:rPr>
+          <w:b/>
+          <w:bCs/>
+          <w:sz w:val="28"/>
+          <w:szCs w:val="24"/>
+          <w:lang w:val="en-US"/>
+        </w:rPr>
+      </w:pPr>
+    </w:p>
+    <w:p>
+      <w:pPr>
+        <w:rPr>
+          <w:b/>
+          <w:bCs/>
+          <w:sz w:val="28"/>
+          <w:szCs w:val="24"/>
+          <w:lang w:val="en-US"/>
+        </w:rPr>
+      </w:pPr>
+    </w:p>
+    <w:p>
+      <w:pPr>
+        <w:rPr>
+          <w:b/>
+          <w:bCs/>
+          <w:sz w:val="28"/>
+          <w:szCs w:val="24"/>
+          <w:lang w:val="en-US"/>
+        </w:rPr>
+      </w:pPr>
+    </w:p>
+    <w:p>
+      <w:pPr>
+        <w:rPr>
+          <w:b/>
+          <w:bCs/>
+          <w:sz w:val="28"/>
+          <w:szCs w:val="24"/>
+          <w:lang w:val="en-US"/>
+        </w:rPr>
+      </w:pPr>
+    </w:p>
+    <w:p>
+      <w:pPr>
+        <w:rPr>
+          <w:b/>
+          <w:bCs/>
+          <w:sz w:val="28"/>
+          <w:szCs w:val="24"/>
+          <w:lang w:val="en-US"/>
+        </w:rPr>
+      </w:pPr>
+      <w:bookmarkStart w:id="0" w:name="_GoBack"/>
+      <w:bookmarkEnd w:id="0"/>
+      <w:r>
+        <w:rPr>
+          <w:b/>
+          <w:bCs/>
+          <w:sz w:val="28"/>
+          <w:szCs w:val="24"/>
+          <w:lang w:val="en-US"/>
+        </w:rPr>
+        <w:lastRenderedPageBreak/>
+        <w:t>UC9 Extend employee payroll to have more columns such as basic pay, deductions, taxable pay, tax and net pay-</w:t>
+      </w:r>
+    </w:p>
+    <w:p>
+      <w:pPr>
+        <w:rPr>
+          <w:b/>
+          <w:bCs/>
+          <w:sz w:val="28"/>
+          <w:szCs w:val="24"/>
+          <w:lang w:val="en-US"/>
+        </w:rPr>
+      </w:pPr>
+      <w:r>
+        <w:rPr>
+          <w:b/>
+          <w:bCs/>
+          <w:sz w:val="28"/>
+          <w:szCs w:val="24"/>
+          <w:lang w:val="en-US"/>
+        </w:rPr>
+        <w:t xml:space="preserve"> </w:t>
+      </w:r>
+      <w:r>
+        <w:rPr>
+          <w:b/>
+          <w:bCs/>
+          <w:noProof/>
+          <w:sz w:val="28"/>
+          <w:szCs w:val="24"/>
+          <w:lang w:eastAsia="en-IN"/>
+        </w:rPr>
+        <w:drawing>
+          <wp:inline distT="0" distB="0" distL="0" distR="0">
+            <wp:extent cx="5731510" cy="3893820"/>
+            <wp:effectExtent l="0" t="0" r="2540" b="0"/>
+            <wp:docPr id="10" name="Picture 10"/>
+            <wp:cNvGraphicFramePr>
+              <a:graphicFrameLocks xmlns:a="http://schemas.openxmlformats.org/drawingml/2006/main" noChangeAspect="1"/>
+            </wp:cNvGraphicFramePr>
+            <a:graphic xmlns:a="http://schemas.openxmlformats.org/drawingml/2006/main">
+              <a:graphicData uri="http://schemas.openxmlformats.org/drawingml/2006/picture">
+                <pic:pic xmlns:pic="http://schemas.openxmlformats.org/drawingml/2006/picture">
+                  <pic:nvPicPr>
+                    <pic:cNvPr id="0" name="UC9.png"/>
+                    <pic:cNvPicPr/>
+                  </pic:nvPicPr>
+                  <pic:blipFill>
+                    <a:blip r:embed="rId14">
+                      <a:extLst>
+                        <a:ext uri="{28A0092B-C50C-407E-A947-70E740481C1C}">
+                          <a14:useLocalDpi xmlns:a14="http://schemas.microsoft.com/office/drawing/2010/main" val="0"/>
+                        </a:ext>
+                      </a:extLst>
+                    </a:blip>
+                    <a:stretch>
+                      <a:fillRect/>
+                    </a:stretch>
+                  </pic:blipFill>
+                  <pic:spPr>
+                    <a:xfrm>
+                      <a:off x="0" y="0"/>
+                      <a:ext cx="5731510" cy="3893820"/>
+                    </a:xfrm>
+                    <a:prstGeom prst="rect">
+                      <a:avLst/>
+                    </a:prstGeom>
+                  </pic:spPr>
+                </pic:pic>
+              </a:graphicData>
+            </a:graphic>
+          </wp:inline>
+        </w:drawing>
+      </w:r>
+    </w:p>
+    <w:p>
+      <w:pPr>
+        <w:rPr>
+          <w:b/>
+          <w:bCs/>
+          <w:sz w:val="28"/>
+          <w:szCs w:val="24"/>
+          <w:lang w:val="en-US"/>
+        </w:rPr>
+      </w:pPr>
+    </w:p>
+    <w:p>
+      <w:pPr>
+        <w:rPr>
+          <w:b/>
+          <w:bCs/>
+          <w:sz w:val="28"/>
+          <w:szCs w:val="24"/>
+          <w:lang w:val="en-US"/>
+        </w:rPr>
+      </w:pPr>
+      <w:r>
+        <w:rPr>
+          <w:b/>
+          <w:bCs/>
+          <w:sz w:val="28"/>
+          <w:szCs w:val="24"/>
+          <w:lang w:val="en-US"/>
+        </w:rPr>
+        <w:t>UC10 Make Bill as a part of both marketing and sales department-</w:t>
+      </w:r>
+    </w:p>
+    <w:p>
+      <w:pPr>
+        <w:rPr>
+          <w:b/>
+          <w:bCs/>
+          <w:sz w:val="28"/>
+          <w:szCs w:val="24"/>
+          <w:lang w:val="en-US"/>
+        </w:rPr>
+      </w:pPr>
+      <w:r>
+        <w:rPr>
+          <w:b/>
+          <w:bCs/>
+          <w:noProof/>
+          <w:sz w:val="28"/>
+          <w:szCs w:val="24"/>
+          <w:lang w:eastAsia="en-IN"/>
+        </w:rPr>
+        <w:drawing>
+          <wp:inline distT="0" distB="0" distL="0" distR="0">
+            <wp:extent cx="5731510" cy="3107055"/>
+            <wp:effectExtent l="0" t="0" r="2540" b="0"/>
+            <wp:docPr id="11" name="Picture 11"/>
+            <wp:cNvGraphicFramePr>
+              <a:graphicFrameLocks xmlns:a="http://schemas.openxmlformats.org/drawingml/2006/main" noChangeAspect="1"/>
+            </wp:cNvGraphicFramePr>
+            <a:graphic xmlns:a="http://schemas.openxmlformats.org/drawingml/2006/main">
+              <a:graphicData uri="http://schemas.openxmlformats.org/drawingml/2006/picture">
+                <pic:pic xmlns:pic="http://schemas.openxmlformats.org/drawingml/2006/picture">
+                  <pic:nvPicPr>
+                    <pic:cNvPr id="0" name="UC10,1.png"/>
+                    <pic:cNvPicPr/>
+                  </pic:nvPicPr>
+                  <pic:blipFill>
+                    <a:blip r:embed="rId15">
+                      <a:extLst>
+                        <a:ext uri="{28A0092B-C50C-407E-A947-70E740481C1C}">
+                          <a14:useLocalDpi xmlns:a14="http://schemas.microsoft.com/office/drawing/2010/main" val="0"/>
+                        </a:ext>
+                      </a:extLst>
+                    </a:blip>
+                    <a:stretch>
+                      <a:fillRect/>
+                    </a:stretch>
+                  </pic:blipFill>
+                  <pic:spPr>
+                    <a:xfrm>
+                      <a:off x="0" y="0"/>
+                      <a:ext cx="5731510" cy="3107055"/>
+                    </a:xfrm>
+                    <a:prstGeom prst="rect">
+                      <a:avLst/>
+                    </a:prstGeom>
+                  </pic:spPr>
+                </pic:pic>
+              </a:graphicData>
+            </a:graphic>
+          </wp:inline>
+        </w:drawing>
+      </w:r>
+    </w:p>
     <w:sectPr>
       <w:pgSz w:w="11906" w:h="16838"/>
       <w:pgMar w:top="1440" w:right="1440" w:bottom="1440" w:left="1440" w:header="708" w:footer="708" w:gutter="0"/>
@@ -986,7 +1392,7 @@
 </file>
 
 <file path=word/styles.xml><?xml version="1.0" encoding="utf-8"?>
-<w:styles xmlns:mc="http://schemas.openxmlformats.org/markup-compatibility/2006" xmlns:r="http://schemas.openxmlformats.org/officeDocument/2006/relationships" xmlns:w="http://schemas.openxmlformats.org/wordprocessingml/2006/main" xmlns:w14="http://schemas.microsoft.com/office/word/2010/wordml" xmlns:w15="http://schemas.microsoft.com/office/word/2012/wordml" xmlns:w16se="http://schemas.microsoft.com/office/word/2015/wordml/symex" mc:Ignorable="w14 w15 w16se">
+<w:styles xmlns:mc="http://schemas.openxmlformats.org/markup-compatibility/2006" xmlns:r="http://schemas.openxmlformats.org/officeDocument/2006/relationships" xmlns:w="http://schemas.openxmlformats.org/wordprocessingml/2006/main" xmlns:w14="http://schemas.microsoft.com/office/word/2010/wordml" mc:Ignorable="w14">
   <w:docDefaults>
     <w:rPrDefault>
       <w:rPr>
@@ -1001,378 +1407,144 @@
       </w:pPr>
     </w:pPrDefault>
   </w:docDefaults>
-  <w:latentStyles w:defLockedState="0" w:defUIPriority="99" w:defSemiHidden="0" w:defUnhideWhenUsed="0" w:defQFormat="0" w:count="371">
-    <w:lsdException w:name="Normal" w:uiPriority="0" w:qFormat="1"/>
-    <w:lsdException w:name="heading 1" w:uiPriority="9" w:qFormat="1"/>
-    <w:lsdException w:name="heading 2" w:semiHidden="1" w:uiPriority="9" w:unhideWhenUsed="1" w:qFormat="1"/>
-    <w:lsdException w:name="heading 3" w:semiHidden="1" w:uiPriority="9" w:unhideWhenUsed="1" w:qFormat="1"/>
-    <w:lsdException w:name="heading 4" w:semiHidden="1" w:uiPriority="9" w:unhideWhenUsed="1" w:qFormat="1"/>
-    <w:lsdException w:name="heading 5" w:semiHidden="1" w:uiPriority="9" w:unhideWhenUsed="1" w:qFormat="1"/>
-    <w:lsdException w:name="heading 6" w:semiHidden="1" w:uiPriority="9" w:unhideWhenUsed="1" w:qFormat="1"/>
-    <w:lsdException w:name="heading 7" w:semiHidden="1" w:uiPriority="9" w:unhideWhenUsed="1" w:qFormat="1"/>
-    <w:lsdException w:name="heading 8" w:semiHidden="1" w:uiPriority="9" w:unhideWhenUsed="1" w:qFormat="1"/>
-    <w:lsdException w:name="heading 9" w:semiHidden="1" w:uiPriority="9" w:unhideWhenUsed="1" w:qFormat="1"/>
-    <w:lsdException w:name="index 1" w:semiHidden="1" w:unhideWhenUsed="1"/>
-    <w:lsdException w:name="index 2" w:semiHidden="1" w:unhideWhenUsed="1"/>
-    <w:lsdException w:name="index 3" w:semiHidden="1" w:unhideWhenUsed="1"/>
-    <w:lsdException w:name="index 4" w:semiHidden="1" w:unhideWhenUsed="1"/>
-    <w:lsdException w:name="index 5" w:semiHidden="1" w:unhideWhenUsed="1"/>
-    <w:lsdException w:name="index 6" w:semiHidden="1" w:unhideWhenUsed="1"/>
-    <w:lsdException w:name="index 7" w:semiHidden="1" w:unhideWhenUsed="1"/>
-    <w:lsdException w:name="index 8" w:semiHidden="1" w:unhideWhenUsed="1"/>
-    <w:lsdException w:name="index 9" w:semiHidden="1" w:unhideWhenUsed="1"/>
-    <w:lsdException w:name="toc 1" w:semiHidden="1" w:uiPriority="39" w:unhideWhenUsed="1"/>
-    <w:lsdException w:name="toc 2" w:semiHidden="1" w:uiPriority="39" w:unhideWhenUsed="1"/>
-    <w:lsdException w:name="toc 3" w:semiHidden="1" w:uiPriority="39" w:unhideWhenUsed="1"/>
-    <w:lsdException w:name="toc 4" w:semiHidden="1" w:uiPriority="39" w:unhideWhenUsed="1"/>
-    <w:lsdException w:name="toc 5" w:semiHidden="1" w:uiPriority="39" w:unhideWhenUsed="1"/>
-    <w:lsdException w:name="toc 6" w:semiHidden="1" w:uiPriority="39" w:unhideWhenUsed="1"/>
-    <w:lsdException w:name="toc 7" w:semiHidden="1" w:uiPriority="39" w:unhideWhenUsed="1"/>
-    <w:lsdException w:name="toc 8" w:semiHidden="1" w:uiPriority="39" w:unhideWhenUsed="1"/>
-    <w:lsdException w:name="toc 9" w:semiHidden="1" w:uiPriority="39" w:unhideWhenUsed="1"/>
-    <w:lsdException w:name="Normal Indent" w:semiHidden="1" w:unhideWhenUsed="1"/>
-    <w:lsdException w:name="footnote text" w:semiHidden="1" w:unhideWhenUsed="1"/>
-    <w:lsdException w:name="annotation text" w:semiHidden="1" w:unhideWhenUsed="1"/>
-    <w:lsdException w:name="header" w:semiHidden="1" w:unhideWhenUsed="1"/>
-    <w:lsdException w:name="footer" w:semiHidden="1" w:unhideWhenUsed="1"/>
-    <w:lsdException w:name="index heading" w:semiHidden="1" w:unhideWhenUsed="1"/>
-    <w:lsdException w:name="caption" w:semiHidden="1" w:uiPriority="35" w:unhideWhenUsed="1" w:qFormat="1"/>
-    <w:lsdException w:name="table of figures" w:semiHidden="1" w:unhideWhenUsed="1"/>
-    <w:lsdException w:name="envelope address" w:semiHidden="1" w:unhideWhenUsed="1"/>
-    <w:lsdException w:name="envelope return" w:semiHidden="1" w:unhideWhenUsed="1"/>
-    <w:lsdException w:name="footnote reference" w:semiHidden="1" w:unhideWhenUsed="1"/>
-    <w:lsdException w:name="annotation reference" w:semiHidden="1" w:unhideWhenUsed="1"/>
-    <w:lsdException w:name="line number" w:semiHidden="1" w:unhideWhenUsed="1"/>
-    <w:lsdException w:name="page number" w:semiHidden="1" w:unhideWhenUsed="1"/>
-    <w:lsdException w:name="endnote reference" w:semiHidden="1" w:unhideWhenUsed="1"/>
-    <w:lsdException w:name="endnote text" w:semiHidden="1" w:unhideWhenUsed="1"/>
-    <w:lsdException w:name="table of authorities" w:semiHidden="1" w:unhideWhenUsed="1"/>
-    <w:lsdException w:name="macro" w:semiHidden="1" w:unhideWhenUsed="1"/>
-    <w:lsdException w:name="toa heading" w:semiHidden="1" w:unhideWhenUsed="1"/>
-    <w:lsdException w:name="List" w:semiHidden="1" w:unhideWhenUsed="1"/>
-    <w:lsdException w:name="List Bullet" w:semiHidden="1" w:unhideWhenUsed="1"/>
-    <w:lsdException w:name="List Number" w:semiHidden="1" w:unhideWhenUsed="1"/>
-    <w:lsdException w:name="List 2" w:semiHidden="1" w:unhideWhenUsed="1"/>
-    <w:lsdException w:name="List 3" w:semiHidden="1" w:unhideWhenUsed="1"/>
-    <w:lsdException w:name="List 4" w:semiHidden="1" w:unhideWhenUsed="1"/>
-    <w:lsdException w:name="List 5" w:semiHidden="1" w:unhideWhenUsed="1"/>
-    <w:lsdException w:name="List Bullet 2" w:semiHidden="1" w:unhideWhenUsed="1"/>
-    <w:lsdException w:name="List Bullet 3" w:semiHidden="1" w:unhideWhenUsed="1"/>
-    <w:lsdException w:name="List Bullet 4" w:semiHidden="1" w:unhideWhenUsed="1"/>
-    <w:lsdException w:name="List Bullet 5" w:semiHidden="1" w:unhideWhenUsed="1"/>
-    <w:lsdException w:name="List Number 2" w:semiHidden="1" w:unhideWhenUsed="1"/>
-    <w:lsdException w:name="List Number 3" w:semiHidden="1" w:unhideWhenUsed="1"/>
-    <w:lsdException w:name="List Number 4" w:semiHidden="1" w:unhideWhenUsed="1"/>
-    <w:lsdException w:name="List Number 5" w:semiHidden="1" w:unhideWhenUsed="1"/>
-    <w:lsdException w:name="Title" w:uiPriority="10" w:qFormat="1"/>
-    <w:lsdException w:name="Closing" w:semiHidden="1" w:unhideWhenUsed="1"/>
-    <w:lsdException w:name="Signature" w:semiHidden="1" w:unhideWhenUsed="1"/>
-    <w:lsdException w:name="Default Paragraph Font" w:semiHidden="1" w:uiPriority="1" w:unhideWhenUsed="1"/>
-    <w:lsdException w:name="Body Text" w:semiHidden="1" w:unhideWhenUsed="1"/>
-    <w:lsdException w:name="Body Text Indent" w:semiHidden="1" w:unhideWhenUsed="1"/>
-    <w:lsdException w:name="List Continue" w:semiHidden="1" w:unhideWhenUsed="1"/>
-    <w:lsdException w:name="List Continue 2" w:semiHidden="1" w:unhideWhenUsed="1"/>
-    <w:lsdException w:name="List Continue 3" w:semiHidden="1" w:unhideWhenUsed="1"/>
-    <w:lsdException w:name="List Continue 4" w:semiHidden="1" w:unhideWhenUsed="1"/>
-    <w:lsdException w:name="List Continue 5" w:semiHidden="1" w:unhideWhenUsed="1"/>
-    <w:lsdException w:name="Message Header" w:semiHidden="1" w:unhideWhenUsed="1"/>
-    <w:lsdException w:name="Subtitle" w:uiPriority="11" w:qFormat="1"/>
-    <w:lsdException w:name="Salutation" w:semiHidden="1" w:unhideWhenUsed="1"/>
-    <w:lsdException w:name="Date" w:semiHidden="1" w:unhideWhenUsed="1"/>
-    <w:lsdException w:name="Body Text First Indent" w:semiHidden="1" w:unhideWhenUsed="1"/>
-    <w:lsdException w:name="Body Text First Indent 2" w:semiHidden="1" w:unhideWhenUsed="1"/>
-    <w:lsdException w:name="Note Heading" w:semiHidden="1" w:unhideWhenUsed="1"/>
-    <w:lsdException w:name="Body Text 2" w:semiHidden="1" w:unhideWhenUsed="1"/>
-    <w:lsdException w:name="Body Text 3" w:semiHidden="1" w:unhideWhenUsed="1"/>
-    <w:lsdException w:name="Body Text Indent 2" w:semiHidden="1" w:unhideWhenUsed="1"/>
-    <w:lsdException w:name="Body Text Indent 3" w:semiHidden="1" w:unhideWhenUsed="1"/>
-    <w:lsdException w:name="Block Text" w:semiHidden="1" w:unhideWhenUsed="1"/>
-    <w:lsdException w:name="Hyperlink" w:semiHidden="1" w:unhideWhenUsed="1"/>
-    <w:lsdException w:name="FollowedHyperlink" w:semiHidden="1" w:unhideWhenUsed="1"/>
-    <w:lsdException w:name="Strong" w:uiPriority="22" w:qFormat="1"/>
-    <w:lsdException w:name="Emphasis" w:uiPriority="20" w:qFormat="1"/>
-    <w:lsdException w:name="Document Map" w:semiHidden="1" w:unhideWhenUsed="1"/>
-    <w:lsdException w:name="Plain Text" w:semiHidden="1" w:unhideWhenUsed="1"/>
-    <w:lsdException w:name="E-mail Signature" w:semiHidden="1" w:unhideWhenUsed="1"/>
-    <w:lsdException w:name="HTML Top of Form" w:semiHidden="1" w:unhideWhenUsed="1"/>
-    <w:lsdException w:name="HTML Bottom of Form" w:semiHidden="1" w:unhideWhenUsed="1"/>
-    <w:lsdException w:name="Normal (Web)" w:semiHidden="1" w:unhideWhenUsed="1"/>
-    <w:lsdException w:name="HTML Acronym" w:semiHidden="1" w:unhideWhenUsed="1"/>
-    <w:lsdException w:name="HTML Address" w:semiHidden="1" w:unhideWhenUsed="1"/>
-    <w:lsdException w:name="HTML Cite" w:semiHidden="1" w:unhideWhenUsed="1"/>
-    <w:lsdException w:name="HTML Code" w:semiHidden="1" w:unhideWhenUsed="1"/>
-    <w:lsdException w:name="HTML Definition" w:semiHidden="1" w:unhideWhenUsed="1"/>
-    <w:lsdException w:name="HTML Keyboard" w:semiHidden="1" w:unhideWhenUsed="1"/>
-    <w:lsdException w:name="HTML Preformatted" w:semiHidden="1" w:unhideWhenUsed="1"/>
-    <w:lsdException w:name="HTML Sample" w:semiHidden="1" w:unhideWhenUsed="1"/>
-    <w:lsdException w:name="HTML Typewriter" w:semiHidden="1" w:unhideWhenUsed="1"/>
-    <w:lsdException w:name="HTML Variable" w:semiHidden="1" w:unhideWhenUsed="1"/>
-    <w:lsdException w:name="Normal Table" w:semiHidden="1" w:unhideWhenUsed="1"/>
-    <w:lsdException w:name="annotation subject" w:semiHidden="1" w:unhideWhenUsed="1"/>
-    <w:lsdException w:name="No List" w:semiHidden="1" w:unhideWhenUsed="1"/>
-    <w:lsdException w:name="Outline List 1" w:semiHidden="1" w:unhideWhenUsed="1"/>
-    <w:lsdException w:name="Outline List 2" w:semiHidden="1" w:unhideWhenUsed="1"/>
-    <w:lsdException w:name="Outline List 3" w:semiHidden="1" w:unhideWhenUsed="1"/>
-    <w:lsdException w:name="Table Simple 1" w:semiHidden="1" w:unhideWhenUsed="1"/>
-    <w:lsdException w:name="Table Simple 2" w:semiHidden="1" w:unhideWhenUsed="1"/>
-    <w:lsdException w:name="Table Simple 3" w:semiHidden="1" w:unhideWhenUsed="1"/>
-    <w:lsdException w:name="Table Classic 1" w:semiHidden="1" w:unhideWhenUsed="1"/>
-    <w:lsdException w:name="Table Classic 2" w:semiHidden="1" w:unhideWhenUsed="1"/>
-    <w:lsdException w:name="Table Classic 3" w:semiHidden="1" w:unhideWhenUsed="1"/>
-    <w:lsdException w:name="Table Classic 4" w:semiHidden="1" w:unhideWhenUsed="1"/>
-    <w:lsdException w:name="Table Colorful 1" w:semiHidden="1" w:unhideWhenUsed="1"/>
-    <w:lsdException w:name="Table Colorful 2" w:semiHidden="1" w:unhideWhenUsed="1"/>
-    <w:lsdException w:name="Table Colorful 3" w:semiHidden="1" w:unhideWhenUsed="1"/>
-    <w:lsdException w:name="Table Columns 1" w:semiHidden="1" w:unhideWhenUsed="1"/>
-    <w:lsdException w:name="Table Columns 2" w:semiHidden="1" w:unhideWhenUsed="1"/>
-    <w:lsdException w:name="Table Columns 3" w:semiHidden="1" w:unhideWhenUsed="1"/>
-    <w:lsdException w:name="Table Columns 4" w:semiHidden="1" w:unhideWhenUsed="1"/>
-    <w:lsdException w:name="Table Columns 5" w:semiHidden="1" w:unhideWhenUsed="1"/>
-    <w:lsdException w:name="Table Grid 1" w:semiHidden="1" w:unhideWhenUsed="1"/>
-    <w:lsdException w:name="Table Grid 2" w:semiHidden="1" w:unhideWhenUsed="1"/>
-    <w:lsdException w:name="Table Grid 3" w:semiHidden="1" w:unhideWhenUsed="1"/>
-    <w:lsdException w:name="Table Grid 4" w:semiHidden="1" w:unhideWhenUsed="1"/>
-    <w:lsdException w:name="Table Grid 5" w:semiHidden="1" w:unhideWhenUsed="1"/>
-    <w:lsdException w:name="Table Grid 6" w:semiHidden="1" w:unhideWhenUsed="1"/>
-    <w:lsdException w:name="Table Grid 7" w:semiHidden="1" w:unhideWhenUsed="1"/>
-    <w:lsdException w:name="Table Grid 8" w:semiHidden="1" w:unhideWhenUsed="1"/>
-    <w:lsdException w:name="Table List 1" w:semiHidden="1" w:unhideWhenUsed="1"/>
-    <w:lsdException w:name="Table List 2" w:semiHidden="1" w:unhideWhenUsed="1"/>
-    <w:lsdException w:name="Table List 3" w:semiHidden="1" w:unhideWhenUsed="1"/>
-    <w:lsdException w:name="Table List 4" w:semiHidden="1" w:unhideWhenUsed="1"/>
-    <w:lsdException w:name="Table List 5" w:semiHidden="1" w:unhideWhenUsed="1"/>
-    <w:lsdException w:name="Table List 6" w:semiHidden="1" w:unhideWhenUsed="1"/>
-    <w:lsdException w:name="Table List 7" w:semiHidden="1" w:unhideWhenUsed="1"/>
-    <w:lsdException w:name="Table List 8" w:semiHidden="1" w:unhideWhenUsed="1"/>
-    <w:lsdException w:name="Table 3D effects 1" w:semiHidden="1" w:unhideWhenUsed="1"/>
-    <w:lsdException w:name="Table 3D effects 2" w:semiHidden="1" w:unhideWhenUsed="1"/>
-    <w:lsdException w:name="Table 3D effects 3" w:semiHidden="1" w:unhideWhenUsed="1"/>
-    <w:lsdException w:name="Table Contemporary" w:semiHidden="1" w:unhideWhenUsed="1"/>
-    <w:lsdException w:name="Table Elegant" w:semiHidden="1" w:unhideWhenUsed="1"/>
-    <w:lsdException w:name="Table Professional" w:semiHidden="1" w:unhideWhenUsed="1"/>
-    <w:lsdException w:name="Table Subtle 1" w:semiHidden="1" w:unhideWhenUsed="1"/>
-    <w:lsdException w:name="Table Subtle 2" w:semiHidden="1" w:unhideWhenUsed="1"/>
-    <w:lsdException w:name="Table Web 1" w:semiHidden="1" w:unhideWhenUsed="1"/>
-    <w:lsdException w:name="Table Web 2" w:semiHidden="1" w:unhideWhenUsed="1"/>
-    <w:lsdException w:name="Table Web 3" w:semiHidden="1" w:unhideWhenUsed="1"/>
-    <w:lsdException w:name="Balloon Text" w:semiHidden="1" w:unhideWhenUsed="1"/>
-    <w:lsdException w:name="Table Grid" w:uiPriority="39"/>
-    <w:lsdException w:name="Table Theme" w:semiHidden="1" w:unhideWhenUsed="1"/>
-    <w:lsdException w:name="Placeholder Text" w:semiHidden="1"/>
-    <w:lsdException w:name="No Spacing" w:uiPriority="1" w:qFormat="1"/>
-    <w:lsdException w:name="Light Shading" w:uiPriority="60"/>
-    <w:lsdException w:name="Light List" w:uiPriority="61"/>
-    <w:lsdException w:name="Light Grid" w:uiPriority="62"/>
-    <w:lsdException w:name="Medium Shading 1" w:uiPriority="63"/>
-    <w:lsdException w:name="Medium Shading 2" w:uiPriority="64"/>
-    <w:lsdException w:name="Medium List 1" w:uiPriority="65"/>
-    <w:lsdException w:name="Medium List 2" w:uiPriority="66"/>
-    <w:lsdException w:name="Medium Grid 1" w:uiPriority="67"/>
-    <w:lsdException w:name="Medium Grid 2" w:uiPriority="68"/>
-    <w:lsdException w:name="Medium Grid 3" w:uiPriority="69"/>
-    <w:lsdException w:name="Dark List" w:uiPriority="70"/>
-    <w:lsdException w:name="Colorful Shading" w:uiPriority="71"/>
-    <w:lsdException w:name="Colorful List" w:uiPriority="72"/>
-    <w:lsdException w:name="Colorful Grid" w:uiPriority="73"/>
-    <w:lsdException w:name="Light Shading Accent 1" w:uiPriority="60"/>
-    <w:lsdException w:name="Light List Accent 1" w:uiPriority="61"/>
-    <w:lsdException w:name="Light Grid Accent 1" w:uiPriority="62"/>
-    <w:lsdException w:name="Medium Shading 1 Accent 1" w:uiPriority="63"/>
-    <w:lsdException w:name="Medium Shading 2 Accent 1" w:uiPriority="64"/>
-    <w:lsdException w:name="Medium List 1 Accent 1" w:uiPriority="65"/>
-    <w:lsdException w:name="Revision" w:semiHidden="1"/>
-    <w:lsdException w:name="List Paragraph" w:uiPriority="34" w:qFormat="1"/>
-    <w:lsdException w:name="Quote" w:uiPriority="29" w:qFormat="1"/>
-    <w:lsdException w:name="Intense Quote" w:uiPriority="30" w:qFormat="1"/>
-    <w:lsdException w:name="Medium List 2 Accent 1" w:uiPriority="66"/>
-    <w:lsdException w:name="Medium Grid 1 Accent 1" w:uiPriority="67"/>
-    <w:lsdException w:name="Medium Grid 2 Accent 1" w:uiPriority="68"/>
-    <w:lsdException w:name="Medium Grid 3 Accent 1" w:uiPriority="69"/>
-    <w:lsdException w:name="Dark List Accent 1" w:uiPriority="70"/>
-    <w:lsdException w:name="Colorful Shading Accent 1" w:uiPriority="71"/>
-    <w:lsdException w:name="Colorful List Accent 1" w:uiPriority="72"/>
-    <w:lsdException w:name="Colorful Grid Accent 1" w:uiPriority="73"/>
-    <w:lsdException w:name="Light Shading Accent 2" w:uiPriority="60"/>
-    <w:lsdException w:name="Light List Accent 2" w:uiPriority="61"/>
-    <w:lsdException w:name="Light Grid Accent 2" w:uiPriority="62"/>
-    <w:lsdException w:name="Medium Shading 1 Accent 2" w:uiPriority="63"/>
-    <w:lsdException w:name="Medium Shading 2 Accent 2" w:uiPriority="64"/>
-    <w:lsdException w:name="Medium List 1 Accent 2" w:uiPriority="65"/>
-    <w:lsdException w:name="Medium List 2 Accent 2" w:uiPriority="66"/>
-    <w:lsdException w:name="Medium Grid 1 Accent 2" w:uiPriority="67"/>
-    <w:lsdException w:name="Medium Grid 2 Accent 2" w:uiPriority="68"/>
-    <w:lsdException w:name="Medium Grid 3 Accent 2" w:uiPriority="69"/>
-    <w:lsdException w:name="Dark List Accent 2" w:uiPriority="70"/>
-    <w:lsdException w:name="Colorful Shading Accent 2" w:uiPriority="71"/>
-    <w:lsdException w:name="Colorful List Accent 2" w:uiPriority="72"/>
-    <w:lsdException w:name="Colorful Grid Accent 2" w:uiPriority="73"/>
-    <w:lsdException w:name="Light Shading Accent 3" w:uiPriority="60"/>
-    <w:lsdException w:name="Light List Accent 3" w:uiPriority="61"/>
-    <w:lsdException w:name="Light Grid Accent 3" w:uiPriority="62"/>
-    <w:lsdException w:name="Medium Shading 1 Accent 3" w:uiPriority="63"/>
-    <w:lsdException w:name="Medium Shading 2 Accent 3" w:uiPriority="64"/>
-    <w:lsdException w:name="Medium List 1 Accent 3" w:uiPriority="65"/>
-    <w:lsdException w:name="Medium List 2 Accent 3" w:uiPriority="66"/>
-    <w:lsdException w:name="Medium Grid 1 Accent 3" w:uiPriority="67"/>
-    <w:lsdException w:name="Medium Grid 2 Accent 3" w:uiPriority="68"/>
-    <w:lsdException w:name="Medium Grid 3 Accent 3" w:uiPriority="69"/>
-    <w:lsdException w:name="Dark List Accent 3" w:uiPriority="70"/>
-    <w:lsdException w:name="Colorful Shading Accent 3" w:uiPriority="71"/>
-    <w:lsdException w:name="Colorful List Accent 3" w:uiPriority="72"/>
-    <w:lsdException w:name="Colorful Grid Accent 3" w:uiPriority="73"/>
-    <w:lsdException w:name="Light Shading Accent 4" w:uiPriority="60"/>
-    <w:lsdException w:name="Light List Accent 4" w:uiPriority="61"/>
-    <w:lsdException w:name="Light Grid Accent 4" w:uiPriority="62"/>
-    <w:lsdException w:name="Medium Shading 1 Accent 4" w:uiPriority="63"/>
-    <w:lsdException w:name="Medium Shading 2 Accent 4" w:uiPriority="64"/>
-    <w:lsdException w:name="Medium List 1 Accent 4" w:uiPriority="65"/>
-    <w:lsdException w:name="Medium List 2 Accent 4" w:uiPriority="66"/>
-    <w:lsdException w:name="Medium Grid 1 Accent 4" w:uiPriority="67"/>
-    <w:lsdException w:name="Medium Grid 2 Accent 4" w:uiPriority="68"/>
-    <w:lsdException w:name="Medium Grid 3 Accent 4" w:uiPriority="69"/>
-    <w:lsdException w:name="Dark List Accent 4" w:uiPriority="70"/>
-    <w:lsdException w:name="Colorful Shading Accent 4" w:uiPriority="71"/>
-    <w:lsdException w:name="Colorful List Accent 4" w:uiPriority="72"/>
-    <w:lsdException w:name="Colorful Grid Accent 4" w:uiPriority="73"/>
-    <w:lsdException w:name="Light Shading Accent 5" w:uiPriority="60"/>
-    <w:lsdException w:name="Light List Accent 5" w:uiPriority="61"/>
-    <w:lsdException w:name="Light Grid Accent 5" w:uiPriority="62"/>
-    <w:lsdException w:name="Medium Shading 1 Accent 5" w:uiPriority="63"/>
-    <w:lsdException w:name="Medium Shading 2 Accent 5" w:uiPriority="64"/>
-    <w:lsdException w:name="Medium List 1 Accent 5" w:uiPriority="65"/>
-    <w:lsdException w:name="Medium List 2 Accent 5" w:uiPriority="66"/>
-    <w:lsdException w:name="Medium Grid 1 Accent 5" w:uiPriority="67"/>
-    <w:lsdException w:name="Medium Grid 2 Accent 5" w:uiPriority="68"/>
-    <w:lsdException w:name="Medium Grid 3 Accent 5" w:uiPriority="69"/>
-    <w:lsdException w:name="Dark List Accent 5" w:uiPriority="70"/>
-    <w:lsdException w:name="Colorful Shading Accent 5" w:uiPriority="71"/>
-    <w:lsdException w:name="Colorful List Accent 5" w:uiPriority="72"/>
-    <w:lsdException w:name="Colorful Grid Accent 5" w:uiPriority="73"/>
-    <w:lsdException w:name="Light Shading Accent 6" w:uiPriority="60"/>
-    <w:lsdException w:name="Light List Accent 6" w:uiPriority="61"/>
-    <w:lsdException w:name="Light Grid Accent 6" w:uiPriority="62"/>
-    <w:lsdException w:name="Medium Shading 1 Accent 6" w:uiPriority="63"/>
-    <w:lsdException w:name="Medium Shading 2 Accent 6" w:uiPriority="64"/>
-    <w:lsdException w:name="Medium List 1 Accent 6" w:uiPriority="65"/>
-    <w:lsdException w:name="Medium List 2 Accent 6" w:uiPriority="66"/>
-    <w:lsdException w:name="Medium Grid 1 Accent 6" w:uiPriority="67"/>
-    <w:lsdException w:name="Medium Grid 2 Accent 6" w:uiPriority="68"/>
-    <w:lsdException w:name="Medium Grid 3 Accent 6" w:uiPriority="69"/>
-    <w:lsdException w:name="Dark List Accent 6" w:uiPriority="70"/>
-    <w:lsdException w:name="Colorful Shading Accent 6" w:uiPriority="71"/>
-    <w:lsdException w:name="Colorful List Accent 6" w:uiPriority="72"/>
-    <w:lsdException w:name="Colorful Grid Accent 6" w:uiPriority="73"/>
-    <w:lsdException w:name="Subtle Emphasis" w:uiPriority="19" w:qFormat="1"/>
-    <w:lsdException w:name="Intense Emphasis" w:uiPriority="21" w:qFormat="1"/>
-    <w:lsdException w:name="Subtle Reference" w:uiPriority="31" w:qFormat="1"/>
-    <w:lsdException w:name="Intense Reference" w:uiPriority="32" w:qFormat="1"/>
-    <w:lsdException w:name="Book Title" w:uiPriority="33" w:qFormat="1"/>
-    <w:lsdException w:name="Bibliography" w:semiHidden="1" w:uiPriority="37" w:unhideWhenUsed="1"/>
-    <w:lsdException w:name="TOC Heading" w:semiHidden="1" w:uiPriority="39" w:unhideWhenUsed="1" w:qFormat="1"/>
-    <w:lsdException w:name="Plain Table 1" w:uiPriority="41"/>
-    <w:lsdException w:name="Plain Table 2" w:uiPriority="42"/>
-    <w:lsdException w:name="Plain Table 3" w:uiPriority="43"/>
-    <w:lsdException w:name="Plain Table 4" w:uiPriority="44"/>
-    <w:lsdException w:name="Plain Table 5" w:uiPriority="45"/>
-    <w:lsdException w:name="Grid Table Light" w:uiPriority="40"/>
-    <w:lsdException w:name="Grid Table 1 Light" w:uiPriority="46"/>
-    <w:lsdException w:name="Grid Table 2" w:uiPriority="47"/>
-    <w:lsdException w:name="Grid Table 3" w:uiPriority="48"/>
-    <w:lsdException w:name="Grid Table 4" w:uiPriority="49"/>
-    <w:lsdException w:name="Grid Table 5 Dark" w:uiPriority="50"/>
-    <w:lsdException w:name="Grid Table 6 Colorful" w:uiPriority="51"/>
-    <w:lsdException w:name="Grid Table 7 Colorful" w:uiPriority="52"/>
-    <w:lsdException w:name="Grid Table 1 Light Accent 1" w:uiPriority="46"/>
-    <w:lsdException w:name="Grid Table 2 Accent 1" w:uiPriority="47"/>
-    <w:lsdException w:name="Grid Table 3 Accent 1" w:uiPriority="48"/>
-    <w:lsdException w:name="Grid Table 4 Accent 1" w:uiPriority="49"/>
-    <w:lsdException w:name="Grid Table 5 Dark Accent 1" w:uiPriority="50"/>
-    <w:lsdException w:name="Grid Table 6 Colorful Accent 1" w:uiPriority="51"/>
-    <w:lsdException w:name="Grid Table 7 Colorful Accent 1" w:uiPriority="52"/>
-    <w:lsdException w:name="Grid Table 1 Light Accent 2" w:uiPriority="46"/>
-    <w:lsdException w:name="Grid Table 2 Accent 2" w:uiPriority="47"/>
-    <w:lsdException w:name="Grid Table 3 Accent 2" w:uiPriority="48"/>
-    <w:lsdException w:name="Grid Table 4 Accent 2" w:uiPriority="49"/>
-    <w:lsdException w:name="Grid Table 5 Dark Accent 2" w:uiPriority="50"/>
-    <w:lsdException w:name="Grid Table 6 Colorful Accent 2" w:uiPriority="51"/>
-    <w:lsdException w:name="Grid Table 7 Colorful Accent 2" w:uiPriority="52"/>
-    <w:lsdException w:name="Grid Table 1 Light Accent 3" w:uiPriority="46"/>
-    <w:lsdException w:name="Grid Table 2 Accent 3" w:uiPriority="47"/>
-    <w:lsdException w:name="Grid Table 3 Accent 3" w:uiPriority="48"/>
-    <w:lsdException w:name="Grid Table 4 Accent 3" w:uiPriority="49"/>
-    <w:lsdException w:name="Grid Table 5 Dark Accent 3" w:uiPriority="50"/>
-    <w:lsdException w:name="Grid Table 6 Colorful Accent 3" w:uiPriority="51"/>
-    <w:lsdException w:name="Grid Table 7 Colorful Accent 3" w:uiPriority="52"/>
-    <w:lsdException w:name="Grid Table 1 Light Accent 4" w:uiPriority="46"/>
-    <w:lsdException w:name="Grid Table 2 Accent 4" w:uiPriority="47"/>
-    <w:lsdException w:name="Grid Table 3 Accent 4" w:uiPriority="48"/>
-    <w:lsdException w:name="Grid Table 4 Accent 4" w:uiPriority="49"/>
-    <w:lsdException w:name="Grid Table 5 Dark Accent 4" w:uiPriority="50"/>
-    <w:lsdException w:name="Grid Table 6 Colorful Accent 4" w:uiPriority="51"/>
-    <w:lsdException w:name="Grid Table 7 Colorful Accent 4" w:uiPriority="52"/>
-    <w:lsdException w:name="Grid Table 1 Light Accent 5" w:uiPriority="46"/>
-    <w:lsdException w:name="Grid Table 2 Accent 5" w:uiPriority="47"/>
-    <w:lsdException w:name="Grid Table 3 Accent 5" w:uiPriority="48"/>
-    <w:lsdException w:name="Grid Table 4 Accent 5" w:uiPriority="49"/>
-    <w:lsdException w:name="Grid Table 5 Dark Accent 5" w:uiPriority="50"/>
-    <w:lsdException w:name="Grid Table 6 Colorful Accent 5" w:uiPriority="51"/>
-    <w:lsdException w:name="Grid Table 7 Colorful Accent 5" w:uiPriority="52"/>
-    <w:lsdException w:name="Grid Table 1 Light Accent 6" w:uiPriority="46"/>
-    <w:lsdException w:name="Grid Table 2 Accent 6" w:uiPriority="47"/>
-    <w:lsdException w:name="Grid Table 3 Accent 6" w:uiPriority="48"/>
-    <w:lsdException w:name="Grid Table 4 Accent 6" w:uiPriority="49"/>
-    <w:lsdException w:name="Grid Table 5 Dark Accent 6" w:uiPriority="50"/>
-    <w:lsdException w:name="Grid Table 6 Colorful Accent 6" w:uiPriority="51"/>
-    <w:lsdException w:name="Grid Table 7 Colorful Accent 6" w:uiPriority="52"/>
-    <w:lsdException w:name="List Table 1 Light" w:uiPriority="46"/>
-    <w:lsdException w:name="List Table 2" w:uiPriority="47"/>
-    <w:lsdException w:name="List Table 3" w:uiPriority="48"/>
-    <w:lsdException w:name="List Table 4" w:uiPriority="49"/>
-    <w:lsdException w:name="List Table 5 Dark" w:uiPriority="50"/>
-    <w:lsdException w:name="List Table 6 Colorful" w:uiPriority="51"/>
-    <w:lsdException w:name="List Table 7 Colorful" w:uiPriority="52"/>
-    <w:lsdException w:name="List Table 1 Light Accent 1" w:uiPriority="46"/>
-    <w:lsdException w:name="List Table 2 Accent 1" w:uiPriority="47"/>
-    <w:lsdException w:name="List Table 3 Accent 1" w:uiPriority="48"/>
-    <w:lsdException w:name="List Table 4 Accent 1" w:uiPriority="49"/>
-    <w:lsdException w:name="List Table 5 Dark Accent 1" w:uiPriority="50"/>
-    <w:lsdException w:name="List Table 6 Colorful Accent 1" w:uiPriority="51"/>
-    <w:lsdException w:name="List Table 7 Colorful Accent 1" w:uiPriority="52"/>
-    <w:lsdException w:name="List Table 1 Light Accent 2" w:uiPriority="46"/>
-    <w:lsdException w:name="List Table 2 Accent 2" w:uiPriority="47"/>
-    <w:lsdException w:name="List Table 3 Accent 2" w:uiPriority="48"/>
-    <w:lsdException w:name="List Table 4 Accent 2" w:uiPriority="49"/>
-    <w:lsdException w:name="List Table 5 Dark Accent 2" w:uiPriority="50"/>
-    <w:lsdException w:name="List Table 6 Colorful Accent 2" w:uiPriority="51"/>
-    <w:lsdException w:name="List Table 7 Colorful Accent 2" w:uiPriority="52"/>
-    <w:lsdException w:name="List Table 1 Light Accent 3" w:uiPriority="46"/>
-    <w:lsdException w:name="List Table 2 Accent 3" w:uiPriority="47"/>
-    <w:lsdException w:name="List Table 3 Accent 3" w:uiPriority="48"/>
-    <w:lsdException w:name="List Table 4 Accent 3" w:uiPriority="49"/>
-    <w:lsdException w:name="List Table 5 Dark Accent 3" w:uiPriority="50"/>
-    <w:lsdException w:name="List Table 6 Colorful Accent 3" w:uiPriority="51"/>
-    <w:lsdException w:name="List Table 7 Colorful Accent 3" w:uiPriority="52"/>
-    <w:lsdException w:name="List Table 1 Light Accent 4" w:uiPriority="46"/>
-    <w:lsdException w:name="List Table 2 Accent 4" w:uiPriority="47"/>
-    <w:lsdException w:name="List Table 3 Accent 4" w:uiPriority="48"/>
-    <w:lsdException w:name="List Table 4 Accent 4" w:uiPriority="49"/>
-    <w:lsdException w:name="List Table 5 Dark Accent 4" w:uiPriority="50"/>
-    <w:lsdException w:name="List Table 6 Colorful Accent 4" w:uiPriority="51"/>
-    <w:lsdException w:name="List Table 7 Colorful Accent 4" w:uiPriority="52"/>
-    <w:lsdException w:name="List Table 1 Light Accent 5" w:uiPriority="46"/>
-    <w:lsdException w:name="List Table 2 Accent 5" w:uiPriority="47"/>
-    <w:lsdException w:name="List Table 3 Accent 5" w:uiPriority="48"/>
-    <w:lsdException w:name="List Table 4 Accent 5" w:uiPriority="49"/>
-    <w:lsdException w:name="List Table 5 Dark Accent 5" w:uiPriority="50"/>
-    <w:lsdException w:name="List Table 6 Colorful Accent 5" w:uiPriority="51"/>
-    <w:lsdException w:name="List Table 7 Colorful Accent 5" w:uiPriority="52"/>
-    <w:lsdException w:name="List Table 1 Light Accent 6" w:uiPriority="46"/>
-    <w:lsdException w:name="List Table 2 Accent 6" w:uiPriority="47"/>
-    <w:lsdException w:name="List Table 3 Accent 6" w:uiPriority="48"/>
-    <w:lsdException w:name="List Table 4 Accent 6" w:uiPriority="49"/>
-    <w:lsdException w:name="List Table 5 Dark Accent 6" w:uiPriority="50"/>
-    <w:lsdException w:name="List Table 6 Colorful Accent 6" w:uiPriority="51"/>
-    <w:lsdException w:name="List Table 7 Colorful Accent 6" w:uiPriority="52"/>
+  <w:latentStyles w:defLockedState="0" w:defUIPriority="99" w:defSemiHidden="1" w:defUnhideWhenUsed="1" w:defQFormat="0" w:count="267">
+    <w:lsdException w:name="Normal" w:semiHidden="0" w:uiPriority="0" w:unhideWhenUsed="0" w:qFormat="1"/>
+    <w:lsdException w:name="heading 1" w:semiHidden="0" w:uiPriority="9" w:unhideWhenUsed="0" w:qFormat="1"/>
+    <w:lsdException w:name="heading 2" w:uiPriority="9" w:qFormat="1"/>
+    <w:lsdException w:name="heading 3" w:uiPriority="9" w:qFormat="1"/>
+    <w:lsdException w:name="heading 4" w:uiPriority="9" w:qFormat="1"/>
+    <w:lsdException w:name="heading 5" w:uiPriority="9" w:qFormat="1"/>
+    <w:lsdException w:name="heading 6" w:uiPriority="9" w:qFormat="1"/>
+    <w:lsdException w:name="heading 7" w:uiPriority="9" w:qFormat="1"/>
+    <w:lsdException w:name="heading 8" w:uiPriority="9" w:qFormat="1"/>
+    <w:lsdException w:name="heading 9" w:uiPriority="9" w:qFormat="1"/>
+    <w:lsdException w:name="toc 1" w:uiPriority="39"/>
+    <w:lsdException w:name="toc 2" w:uiPriority="39"/>
+    <w:lsdException w:name="toc 3" w:uiPriority="39"/>
+    <w:lsdException w:name="toc 4" w:uiPriority="39"/>
+    <w:lsdException w:name="toc 5" w:uiPriority="39"/>
+    <w:lsdException w:name="toc 6" w:uiPriority="39"/>
+    <w:lsdException w:name="toc 7" w:uiPriority="39"/>
+    <w:lsdException w:name="toc 8" w:uiPriority="39"/>
+    <w:lsdException w:name="toc 9" w:uiPriority="39"/>
+    <w:lsdException w:name="caption" w:uiPriority="35" w:qFormat="1"/>
+    <w:lsdException w:name="Title" w:semiHidden="0" w:uiPriority="10" w:unhideWhenUsed="0" w:qFormat="1"/>
+    <w:lsdException w:name="Default Paragraph Font" w:uiPriority="1"/>
+    <w:lsdException w:name="Subtitle" w:semiHidden="0" w:uiPriority="11" w:unhideWhenUsed="0" w:qFormat="1"/>
+    <w:lsdException w:name="Strong" w:semiHidden="0" w:uiPriority="22" w:unhideWhenUsed="0" w:qFormat="1"/>
+    <w:lsdException w:name="Emphasis" w:semiHidden="0" w:uiPriority="20" w:unhideWhenUsed="0" w:qFormat="1"/>
+    <w:lsdException w:name="Table Grid" w:semiHidden="0" w:uiPriority="39" w:unhideWhenUsed="0"/>
+    <w:lsdException w:name="Placeholder Text" w:unhideWhenUsed="0"/>
+    <w:lsdException w:name="No Spacing" w:semiHidden="0" w:uiPriority="1" w:unhideWhenUsed="0" w:qFormat="1"/>
+    <w:lsdException w:name="Light Shading" w:semiHidden="0" w:uiPriority="60" w:unhideWhenUsed="0"/>
+    <w:lsdException w:name="Light List" w:semiHidden="0" w:uiPriority="61" w:unhideWhenUsed="0"/>
+    <w:lsdException w:name="Light Grid" w:semiHidden="0" w:uiPriority="62" w:unhideWhenUsed="0"/>
+    <w:lsdException w:name="Medium Shading 1" w:semiHidden="0" w:uiPriority="63" w:unhideWhenUsed="0"/>
+    <w:lsdException w:name="Medium Shading 2" w:semiHidden="0" w:uiPriority="64" w:unhideWhenUsed="0"/>
+    <w:lsdException w:name="Medium List 1" w:semiHidden="0" w:uiPriority="65" w:unhideWhenUsed="0"/>
+    <w:lsdException w:name="Medium List 2" w:semiHidden="0" w:uiPriority="66" w:unhideWhenUsed="0"/>
+    <w:lsdException w:name="Medium Grid 1" w:semiHidden="0" w:uiPriority="67" w:unhideWhenUsed="0"/>
+    <w:lsdException w:name="Medium Grid 2" w:semiHidden="0" w:uiPriority="68" w:unhideWhenUsed="0"/>
+    <w:lsdException w:name="Medium Grid 3" w:semiHidden="0" w:uiPriority="69" w:unhideWhenUsed="0"/>
+    <w:lsdException w:name="Dark List" w:semiHidden="0" w:uiPriority="70" w:unhideWhenUsed="0"/>
+    <w:lsdException w:name="Colorful Shading" w:semiHidden="0" w:uiPriority="71" w:unhideWhenUsed="0"/>
+    <w:lsdException w:name="Colorful List" w:semiHidden="0" w:uiPriority="72" w:unhideWhenUsed="0"/>
+    <w:lsdException w:name="Colorful Grid" w:semiHidden="0" w:uiPriority="73" w:unhideWhenUsed="0"/>
+    <w:lsdException w:name="Light Shading Accent 1" w:semiHidden="0" w:uiPriority="60" w:unhideWhenUsed="0"/>
+    <w:lsdException w:name="Light List Accent 1" w:semiHidden="0" w:uiPriority="61" w:unhideWhenUsed="0"/>
+    <w:lsdException w:name="Light Grid Accent 1" w:semiHidden="0" w:uiPriority="62" w:unhideWhenUsed="0"/>
+    <w:lsdException w:name="Medium Shading 1 Accent 1" w:semiHidden="0" w:uiPriority="63" w:unhideWhenUsed="0"/>
+    <w:lsdException w:name="Medium Shading 2 Accent 1" w:semiHidden="0" w:uiPriority="64" w:unhideWhenUsed="0"/>
+    <w:lsdException w:name="Medium List 1 Accent 1" w:semiHidden="0" w:uiPriority="65" w:unhideWhenUsed="0"/>
+    <w:lsdException w:name="Revision" w:unhideWhenUsed="0"/>
+    <w:lsdException w:name="List Paragraph" w:semiHidden="0" w:uiPriority="34" w:unhideWhenUsed="0" w:qFormat="1"/>
+    <w:lsdException w:name="Quote" w:semiHidden="0" w:uiPriority="29" w:unhideWhenUsed="0" w:qFormat="1"/>
+    <w:lsdException w:name="Intense Quote" w:semiHidden="0" w:uiPriority="30" w:unhideWhenUsed="0" w:qFormat="1"/>
+    <w:lsdException w:name="Medium List 2 Accent 1" w:semiHidden="0" w:uiPriority="66" w:unhideWhenUsed="0"/>
+    <w:lsdException w:name="Medium Grid 1 Accent 1" w:semiHidden="0" w:uiPriority="67" w:unhideWhenUsed="0"/>
+    <w:lsdException w:name="Medium Grid 2 Accent 1" w:semiHidden="0" w:uiPriority="68" w:unhideWhenUsed="0"/>
+    <w:lsdException w:name="Medium Grid 3 Accent 1" w:semiHidden="0" w:uiPriority="69" w:unhideWhenUsed="0"/>
+    <w:lsdException w:name="Dark List Accent 1" w:semiHidden="0" w:uiPriority="70" w:unhideWhenUsed="0"/>
+    <w:lsdException w:name="Colorful Shading Accent 1" w:semiHidden="0" w:uiPriority="71" w:unhideWhenUsed="0"/>
+    <w:lsdException w:name="Colorful List Accent 1" w:semiHidden="0" w:uiPriority="72" w:unhideWhenUsed="0"/>
+    <w:lsdException w:name="Colorful Grid Accent 1" w:semiHidden="0" w:uiPriority="73" w:unhideWhenUsed="0"/>
+    <w:lsdException w:name="Light Shading Accent 2" w:semiHidden="0" w:uiPriority="60" w:unhideWhenUsed="0"/>
+    <w:lsdException w:name="Light List Accent 2" w:semiHidden="0" w:uiPriority="61" w:unhideWhenUsed="0"/>
+    <w:lsdException w:name="Light Grid Accent 2" w:semiHidden="0" w:uiPriority="62" w:unhideWhenUsed="0"/>
+    <w:lsdException w:name="Medium Shading 1 Accent 2" w:semiHidden="0" w:uiPriority="63" w:unhideWhenUsed="0"/>
+    <w:lsdException w:name="Medium Shading 2 Accent 2" w:semiHidden="0" w:uiPriority="64" w:unhideWhenUsed="0"/>
+    <w:lsdException w:name="Medium List 1 Accent 2" w:semiHidden="0" w:uiPriority="65" w:unhideWhenUsed="0"/>
+    <w:lsdException w:name="Medium List 2 Accent 2" w:semiHidden="0" w:uiPriority="66" w:unhideWhenUsed="0"/>
+    <w:lsdException w:name="Medium Grid 1 Accent 2" w:semiHidden="0" w:uiPriority="67" w:unhideWhenUsed="0"/>
+    <w:lsdException w:name="Medium Grid 2 Accent 2" w:semiHidden="0" w:uiPriority="68" w:unhideWhenUsed="0"/>
+    <w:lsdException w:name="Medium Grid 3 Accent 2" w:semiHidden="0" w:uiPriority="69" w:unhideWhenUsed="0"/>
+    <w:lsdException w:name="Dark List Accent 2" w:semiHidden="0" w:uiPriority="70" w:unhideWhenUsed="0"/>
+    <w:lsdException w:name="Colorful Shading Accent 2" w:semiHidden="0" w:uiPriority="71" w:unhideWhenUsed="0"/>
+    <w:lsdException w:name="Colorful List Accent 2" w:semiHidden="0" w:uiPriority="72" w:unhideWhenUsed="0"/>
+    <w:lsdException w:name="Colorful Grid Accent 2" w:semiHidden="0" w:uiPriority="73" w:unhideWhenUsed="0"/>
+    <w:lsdException w:name="Light Shading Accent 3" w:semiHidden="0" w:uiPriority="60" w:unhideWhenUsed="0"/>
+    <w:lsdException w:name="Light List Accent 3" w:semiHidden="0" w:uiPriority="61" w:unhideWhenUsed="0"/>
+    <w:lsdException w:name="Light Grid Accent 3" w:semiHidden="0" w:uiPriority="62" w:unhideWhenUsed="0"/>
+    <w:lsdException w:name="Medium Shading 1 Accent 3" w:semiHidden="0" w:uiPriority="63" w:unhideWhenUsed="0"/>
+    <w:lsdException w:name="Medium Shading 2 Accent 3" w:semiHidden="0" w:uiPriority="64" w:unhideWhenUsed="0"/>
+    <w:lsdException w:name="Medium List 1 Accent 3" w:semiHidden="0" w:uiPriority="65" w:unhideWhenUsed="0"/>
+    <w:lsdException w:name="Medium List 2 Accent 3" w:semiHidden="0" w:uiPriority="66" w:unhideWhenUsed="0"/>
+    <w:lsdException w:name="Medium Grid 1 Accent 3" w:semiHidden="0" w:uiPriority="67" w:unhideWhenUsed="0"/>
+    <w:lsdException w:name="Medium Grid 2 Accent 3" w:semiHidden="0" w:uiPriority="68" w:unhideWhenUsed="0"/>
+    <w:lsdException w:name="Medium Grid 3 Accent 3" w:semiHidden="0" w:uiPriority="69" w:unhideWhenUsed="0"/>
+    <w:lsdException w:name="Dark List Accent 3" w:semiHidden="0" w:uiPriority="70" w:unhideWhenUsed="0"/>
+    <w:lsdException w:name="Colorful Shading Accent 3" w:semiHidden="0" w:uiPriority="71" w:unhideWhenUsed="0"/>
+    <w:lsdException w:name="Colorful List Accent 3" w:semiHidden="0" w:uiPriority="72" w:unhideWhenUsed="0"/>
+    <w:lsdException w:name="Colorful Grid Accent 3" w:semiHidden="0" w:uiPriority="73" w:unhideWhenUsed="0"/>
+    <w:lsdException w:name="Light Shading Accent 4" w:semiHidden="0" w:uiPriority="60" w:unhideWhenUsed="0"/>
+    <w:lsdException w:name="Light List Accent 4" w:semiHidden="0" w:uiPriority="61" w:unhideWhenUsed="0"/>
+    <w:lsdException w:name="Light Grid Accent 4" w:semiHidden="0" w:uiPriority="62" w:unhideWhenUsed="0"/>
+    <w:lsdException w:name="Medium Shading 1 Accent 4" w:semiHidden="0" w:uiPriority="63" w:unhideWhenUsed="0"/>
+    <w:lsdException w:name="Medium Shading 2 Accent 4" w:semiHidden="0" w:uiPriority="64" w:unhideWhenUsed="0"/>
+    <w:lsdException w:name="Medium List 1 Accent 4" w:semiHidden="0" w:uiPriority="65" w:unhideWhenUsed="0"/>
+    <w:lsdException w:name="Medium List 2 Accent 4" w:semiHidden="0" w:uiPriority="66" w:unhideWhenUsed="0"/>
+    <w:lsdException w:name="Medium Grid 1 Accent 4" w:semiHidden="0" w:uiPriority="67" w:unhideWhenUsed="0"/>
+    <w:lsdException w:name="Medium Grid 2 Accent 4" w:semiHidden="0" w:uiPriority="68" w:unhideWhenUsed="0"/>
+    <w:lsdException w:name="Medium Grid 3 Accent 4" w:semiHidden="0" w:uiPriority="69" w:unhideWhenUsed="0"/>
+    <w:lsdException w:name="Dark List Accent 4" w:semiHidden="0" w:uiPriority="70" w:unhideWhenUsed="0"/>
+    <w:lsdException w:name="Colorful Shading Accent 4" w:semiHidden="0" w:uiPriority="71" w:unhideWhenUsed="0"/>
+    <w:lsdException w:name="Colorful List Accent 4" w:semiHidden="0" w:uiPriority="72" w:unhideWhenUsed="0"/>
+    <w:lsdException w:name="Colorful Grid Accent 4" w:semiHidden="0" w:uiPriority="73" w:unhideWhenUsed="0"/>
+    <w:lsdException w:name="Light Shading Accent 5" w:semiHidden="0" w:uiPriority="60" w:unhideWhenUsed="0"/>
+    <w:lsdException w:name="Light List Accent 5" w:semiHidden="0" w:uiPriority="61" w:unhideWhenUsed="0"/>
+    <w:lsdException w:name="Light Grid Accent 5" w:semiHidden="0" w:uiPriority="62" w:unhideWhenUsed="0"/>
+    <w:lsdException w:name="Medium Shading 1 Accent 5" w:semiHidden="0" w:uiPriority="63" w:unhideWhenUsed="0"/>
+    <w:lsdException w:name="Medium Shading 2 Accent 5" w:semiHidden="0" w:uiPriority="64" w:unhideWhenUsed="0"/>
+    <w:lsdException w:name="Medium List 1 Accent 5" w:semiHidden="0" w:uiPriority="65" w:unhideWhenUsed="0"/>
+    <w:lsdException w:name="Medium List 2 Accent 5" w:semiHidden="0" w:uiPriority="66" w:unhideWhenUsed="0"/>
+    <w:lsdException w:name="Medium Grid 1 Accent 5" w:semiHidden="0" w:uiPriority="67" w:unhideWhenUsed="0"/>
+    <w:lsdException w:name="Medium Grid 2 Accent 5" w:semiHidden="0" w:uiPriority="68" w:unhideWhenUsed="0"/>
+    <w:lsdException w:name="Medium Grid 3 Accent 5" w:semiHidden="0" w:uiPriority="69" w:unhideWhenUsed="0"/>
+    <w:lsdException w:name="Dark List Accent 5" w:semiHidden="0" w:uiPriority="70" w:unhideWhenUsed="0"/>
+    <w:lsdException w:name="Colorful Shading Accent 5" w:semiHidden="0" w:uiPriority="71" w:unhideWhenUsed="0"/>
+    <w:lsdException w:name="Colorful List Accent 5" w:semiHidden="0" w:uiPriority="72" w:unhideWhenUsed="0"/>
+    <w:lsdException w:name="Colorful Grid Accent 5" w:semiHidden="0" w:uiPriority="73" w:unhideWhenUsed="0"/>
+    <w:lsdException w:name="Light Shading Accent 6" w:semiHidden="0" w:uiPriority="60" w:unhideWhenUsed="0"/>
+    <w:lsdException w:name="Light List Accent 6" w:semiHidden="0" w:uiPriority="61" w:unhideWhenUsed="0"/>
+    <w:lsdException w:name="Light Grid Accent 6" w:semiHidden="0" w:uiPriority="62" w:unhideWhenUsed="0"/>
+    <w:lsdException w:name="Medium Shading 1 Accent 6" w:semiHidden="0" w:uiPriority="63" w:unhideWhenUsed="0"/>
+    <w:lsdException w:name="Medium Shading 2 Accent 6" w:semiHidden="0" w:uiPriority="64" w:unhideWhenUsed="0"/>
+    <w:lsdException w:name="Medium List 1 Accent 6" w:semiHidden="0" w:uiPriority="65" w:unhideWhenUsed="0"/>
+    <w:lsdException w:name="Medium List 2 Accent 6" w:semiHidden="0" w:uiPriority="66" w:unhideWhenUsed="0"/>
+    <w:lsdException w:name="Medium Grid 1 Accent 6" w:semiHidden="0" w:uiPriority="67" w:unhideWhenUsed="0"/>
+    <w:lsdException w:name="Medium Grid 2 Accent 6" w:semiHidden="0" w:uiPriority="68" w:unhideWhenUsed="0"/>
+    <w:lsdException w:name="Medium Grid 3 Accent 6" w:semiHidden="0" w:uiPriority="69" w:unhideWhenUsed="0"/>
+    <w:lsdException w:name="Dark List Accent 6" w:semiHidden="0" w:uiPriority="70" w:unhideWhenUsed="0"/>
+    <w:lsdException w:name="Colorful Shading Accent 6" w:semiHidden="0" w:uiPriority="71" w:unhideWhenUsed="0"/>
+    <w:lsdException w:name="Colorful List Accent 6" w:semiHidden="0" w:uiPriority="72" w:unhideWhenUsed="0"/>
+    <w:lsdException w:name="Colorful Grid Accent 6" w:semiHidden="0" w:uiPriority="73" w:unhideWhenUsed="0"/>
+    <w:lsdException w:name="Subtle Emphasis" w:semiHidden="0" w:uiPriority="19" w:unhideWhenUsed="0" w:qFormat="1"/>
+    <w:lsdException w:name="Intense Emphasis" w:semiHidden="0" w:uiPriority="21" w:unhideWhenUsed="0" w:qFormat="1"/>
+    <w:lsdException w:name="Subtle Reference" w:semiHidden="0" w:uiPriority="31" w:unhideWhenUsed="0" w:qFormat="1"/>
+    <w:lsdException w:name="Intense Reference" w:semiHidden="0" w:uiPriority="32" w:unhideWhenUsed="0" w:qFormat="1"/>
+    <w:lsdException w:name="Book Title" w:semiHidden="0" w:uiPriority="33" w:unhideWhenUsed="0" w:qFormat="1"/>
+    <w:lsdException w:name="Bibliography" w:uiPriority="37"/>
+    <w:lsdException w:name="TOC Heading" w:uiPriority="39" w:qFormat="1"/>
   </w:latentStyles>
   <w:style w:type="paragraph" w:default="1" w:styleId="Normal">
     <w:name w:val="Normal"/>
@@ -1404,6 +1576,255 @@
     <w:uiPriority w:val="99"/>
     <w:semiHidden/>
     <w:unhideWhenUsed/>
+  </w:style>
+  <w:style w:type="paragraph" w:styleId="BalloonText">
+    <w:name w:val="Balloon Text"/>
+    <w:basedOn w:val="Normal"/>
+    <w:link w:val="BalloonTextChar"/>
+    <w:uiPriority w:val="99"/>
+    <w:semiHidden/>
+    <w:unhideWhenUsed/>
+    <w:rsid w:val="0027037D"/>
+    <w:pPr>
+      <w:spacing w:after="0" w:line="240" w:lineRule="auto"/>
+    </w:pPr>
+    <w:rPr>
+      <w:rFonts w:ascii="Tahoma" w:hAnsi="Tahoma" w:cs="Mangal"/>
+      <w:sz w:val="16"/>
+      <w:szCs w:val="14"/>
+    </w:rPr>
+  </w:style>
+  <w:style w:type="character" w:customStyle="1" w:styleId="BalloonTextChar">
+    <w:name w:val="Balloon Text Char"/>
+    <w:basedOn w:val="DefaultParagraphFont"/>
+    <w:link w:val="BalloonText"/>
+    <w:uiPriority w:val="99"/>
+    <w:semiHidden/>
+    <w:rsid w:val="0027037D"/>
+    <w:rPr>
+      <w:rFonts w:ascii="Tahoma" w:hAnsi="Tahoma" w:cs="Mangal"/>
+      <w:sz w:val="16"/>
+      <w:szCs w:val="14"/>
+    </w:rPr>
+  </w:style>
+</w:styles>
+</file>
+
+<file path=word/stylesWithEffects.xml><?xml version="1.0" encoding="utf-8"?>
+<w:styles xmlns:wpc="http://schemas.microsoft.com/office/word/2010/wordprocessingCanvas" xmlns:mc="http://schemas.openxmlformats.org/markup-compatibility/2006" xmlns:o="urn:schemas-microsoft-com:office:office" xmlns:r="http://schemas.openxmlformats.org/officeDocument/2006/relationships" xmlns:m="http://schemas.openxmlformats.org/officeDocument/2006/math" xmlns:v="urn:schemas-microsoft-com:vml" xmlns:wp14="http://schemas.microsoft.com/office/word/2010/wordprocessingDrawing" xmlns:wp="http://schemas.openxmlformats.org/drawingml/2006/wordprocessingDrawing" xmlns:w10="urn:schemas-microsoft-com:office:word" xmlns:w="http://schemas.openxmlformats.org/wordprocessingml/2006/main" xmlns:w14="http://schemas.microsoft.com/office/word/2010/wordml" xmlns:wpg="http://schemas.microsoft.com/office/word/2010/wordprocessingGroup" xmlns:wpi="http://schemas.microsoft.com/office/word/2010/wordprocessingInk" xmlns:wne="http://schemas.microsoft.com/office/word/2006/wordml" xmlns:wps="http://schemas.microsoft.com/office/word/2010/wordprocessingShape" mc:Ignorable="w14 wp14">
+  <w:docDefaults>
+    <w:rPrDefault>
+      <w:rPr>
+        <w:rFonts w:asciiTheme="minorHAnsi" w:eastAsiaTheme="minorHAnsi" w:hAnsiTheme="minorHAnsi" w:cstheme="minorBidi"/>
+        <w:sz w:val="22"/>
+        <w:lang w:val="en-IN" w:eastAsia="en-US" w:bidi="hi-IN"/>
+      </w:rPr>
+    </w:rPrDefault>
+    <w:pPrDefault>
+      <w:pPr>
+        <w:spacing w:after="160" w:line="259" w:lineRule="auto"/>
+      </w:pPr>
+    </w:pPrDefault>
+  </w:docDefaults>
+  <w:latentStyles w:defLockedState="0" w:defUIPriority="99" w:defSemiHidden="1" w:defUnhideWhenUsed="1" w:defQFormat="0" w:count="267">
+    <w:lsdException w:name="Normal" w:semiHidden="0" w:uiPriority="0" w:unhideWhenUsed="0" w:qFormat="1"/>
+    <w:lsdException w:name="heading 1" w:semiHidden="0" w:uiPriority="9" w:unhideWhenUsed="0" w:qFormat="1"/>
+    <w:lsdException w:name="heading 2" w:uiPriority="9" w:qFormat="1"/>
+    <w:lsdException w:name="heading 3" w:uiPriority="9" w:qFormat="1"/>
+    <w:lsdException w:name="heading 4" w:uiPriority="9" w:qFormat="1"/>
+    <w:lsdException w:name="heading 5" w:uiPriority="9" w:qFormat="1"/>
+    <w:lsdException w:name="heading 6" w:uiPriority="9" w:qFormat="1"/>
+    <w:lsdException w:name="heading 7" w:uiPriority="9" w:qFormat="1"/>
+    <w:lsdException w:name="heading 8" w:uiPriority="9" w:qFormat="1"/>
+    <w:lsdException w:name="heading 9" w:uiPriority="9" w:qFormat="1"/>
+    <w:lsdException w:name="toc 1" w:uiPriority="39"/>
+    <w:lsdException w:name="toc 2" w:uiPriority="39"/>
+    <w:lsdException w:name="toc 3" w:uiPriority="39"/>
+    <w:lsdException w:name="toc 4" w:uiPriority="39"/>
+    <w:lsdException w:name="toc 5" w:uiPriority="39"/>
+    <w:lsdException w:name="toc 6" w:uiPriority="39"/>
+    <w:lsdException w:name="toc 7" w:uiPriority="39"/>
+    <w:lsdException w:name="toc 8" w:uiPriority="39"/>
+    <w:lsdException w:name="toc 9" w:uiPriority="39"/>
+    <w:lsdException w:name="caption" w:uiPriority="35" w:qFormat="1"/>
+    <w:lsdException w:name="Title" w:semiHidden="0" w:uiPriority="10" w:unhideWhenUsed="0" w:qFormat="1"/>
+    <w:lsdException w:name="Default Paragraph Font" w:uiPriority="1"/>
+    <w:lsdException w:name="Subtitle" w:semiHidden="0" w:uiPriority="11" w:unhideWhenUsed="0" w:qFormat="1"/>
+    <w:lsdException w:name="Strong" w:semiHidden="0" w:uiPriority="22" w:unhideWhenUsed="0" w:qFormat="1"/>
+    <w:lsdException w:name="Emphasis" w:semiHidden="0" w:uiPriority="20" w:unhideWhenUsed="0" w:qFormat="1"/>
+    <w:lsdException w:name="Table Grid" w:semiHidden="0" w:uiPriority="39" w:unhideWhenUsed="0"/>
+    <w:lsdException w:name="Placeholder Text" w:unhideWhenUsed="0"/>
+    <w:lsdException w:name="No Spacing" w:semiHidden="0" w:uiPriority="1" w:unhideWhenUsed="0" w:qFormat="1"/>
+    <w:lsdException w:name="Light Shading" w:semiHidden="0" w:uiPriority="60" w:unhideWhenUsed="0"/>
+    <w:lsdException w:name="Light List" w:semiHidden="0" w:uiPriority="61" w:unhideWhenUsed="0"/>
+    <w:lsdException w:name="Light Grid" w:semiHidden="0" w:uiPriority="62" w:unhideWhenUsed="0"/>
+    <w:lsdException w:name="Medium Shading 1" w:semiHidden="0" w:uiPriority="63" w:unhideWhenUsed="0"/>
+    <w:lsdException w:name="Medium Shading 2" w:semiHidden="0" w:uiPriority="64" w:unhideWhenUsed="0"/>
+    <w:lsdException w:name="Medium List 1" w:semiHidden="0" w:uiPriority="65" w:unhideWhenUsed="0"/>
+    <w:lsdException w:name="Medium List 2" w:semiHidden="0" w:uiPriority="66" w:unhideWhenUsed="0"/>
+    <w:lsdException w:name="Medium Grid 1" w:semiHidden="0" w:uiPriority="67" w:unhideWhenUsed="0"/>
+    <w:lsdException w:name="Medium Grid 2" w:semiHidden="0" w:uiPriority="68" w:unhideWhenUsed="0"/>
+    <w:lsdException w:name="Medium Grid 3" w:semiHidden="0" w:uiPriority="69" w:unhideWhenUsed="0"/>
+    <w:lsdException w:name="Dark List" w:semiHidden="0" w:uiPriority="70" w:unhideWhenUsed="0"/>
+    <w:lsdException w:name="Colorful Shading" w:semiHidden="0" w:uiPriority="71" w:unhideWhenUsed="0"/>
+    <w:lsdException w:name="Colorful List" w:semiHidden="0" w:uiPriority="72" w:unhideWhenUsed="0"/>
+    <w:lsdException w:name="Colorful Grid" w:semiHidden="0" w:uiPriority="73" w:unhideWhenUsed="0"/>
+    <w:lsdException w:name="Light Shading Accent 1" w:semiHidden="0" w:uiPriority="60" w:unhideWhenUsed="0"/>
+    <w:lsdException w:name="Light List Accent 1" w:semiHidden="0" w:uiPriority="61" w:unhideWhenUsed="0"/>
+    <w:lsdException w:name="Light Grid Accent 1" w:semiHidden="0" w:uiPriority="62" w:unhideWhenUsed="0"/>
+    <w:lsdException w:name="Medium Shading 1 Accent 1" w:semiHidden="0" w:uiPriority="63" w:unhideWhenUsed="0"/>
+    <w:lsdException w:name="Medium Shading 2 Accent 1" w:semiHidden="0" w:uiPriority="64" w:unhideWhenUsed="0"/>
+    <w:lsdException w:name="Medium List 1 Accent 1" w:semiHidden="0" w:uiPriority="65" w:unhideWhenUsed="0"/>
+    <w:lsdException w:name="Revision" w:unhideWhenUsed="0"/>
+    <w:lsdException w:name="List Paragraph" w:semiHidden="0" w:uiPriority="34" w:unhideWhenUsed="0" w:qFormat="1"/>
+    <w:lsdException w:name="Quote" w:semiHidden="0" w:uiPriority="29" w:unhideWhenUsed="0" w:qFormat="1"/>
+    <w:lsdException w:name="Intense Quote" w:semiHidden="0" w:uiPriority="30" w:unhideWhenUsed="0" w:qFormat="1"/>
+    <w:lsdException w:name="Medium List 2 Accent 1" w:semiHidden="0" w:uiPriority="66" w:unhideWhenUsed="0"/>
+    <w:lsdException w:name="Medium Grid 1 Accent 1" w:semiHidden="0" w:uiPriority="67" w:unhideWhenUsed="0"/>
+    <w:lsdException w:name="Medium Grid 2 Accent 1" w:semiHidden="0" w:uiPriority="68" w:unhideWhenUsed="0"/>
+    <w:lsdException w:name="Medium Grid 3 Accent 1" w:semiHidden="0" w:uiPriority="69" w:unhideWhenUsed="0"/>
+    <w:lsdException w:name="Dark List Accent 1" w:semiHidden="0" w:uiPriority="70" w:unhideWhenUsed="0"/>
+    <w:lsdException w:name="Colorful Shading Accent 1" w:semiHidden="0" w:uiPriority="71" w:unhideWhenUsed="0"/>
+    <w:lsdException w:name="Colorful List Accent 1" w:semiHidden="0" w:uiPriority="72" w:unhideWhenUsed="0"/>
+    <w:lsdException w:name="Colorful Grid Accent 1" w:semiHidden="0" w:uiPriority="73" w:unhideWhenUsed="0"/>
+    <w:lsdException w:name="Light Shading Accent 2" w:semiHidden="0" w:uiPriority="60" w:unhideWhenUsed="0"/>
+    <w:lsdException w:name="Light List Accent 2" w:semiHidden="0" w:uiPriority="61" w:unhideWhenUsed="0"/>
+    <w:lsdException w:name="Light Grid Accent 2" w:semiHidden="0" w:uiPriority="62" w:unhideWhenUsed="0"/>
+    <w:lsdException w:name="Medium Shading 1 Accent 2" w:semiHidden="0" w:uiPriority="63" w:unhideWhenUsed="0"/>
+    <w:lsdException w:name="Medium Shading 2 Accent 2" w:semiHidden="0" w:uiPriority="64" w:unhideWhenUsed="0"/>
+    <w:lsdException w:name="Medium List 1 Accent 2" w:semiHidden="0" w:uiPriority="65" w:unhideWhenUsed="0"/>
+    <w:lsdException w:name="Medium List 2 Accent 2" w:semiHidden="0" w:uiPriority="66" w:unhideWhenUsed="0"/>
+    <w:lsdException w:name="Medium Grid 1 Accent 2" w:semiHidden="0" w:uiPriority="67" w:unhideWhenUsed="0"/>
+    <w:lsdException w:name="Medium Grid 2 Accent 2" w:semiHidden="0" w:uiPriority="68" w:unhideWhenUsed="0"/>
+    <w:lsdException w:name="Medium Grid 3 Accent 2" w:semiHidden="0" w:uiPriority="69" w:unhideWhenUsed="0"/>
+    <w:lsdException w:name="Dark List Accent 2" w:semiHidden="0" w:uiPriority="70" w:unhideWhenUsed="0"/>
+    <w:lsdException w:name="Colorful Shading Accent 2" w:semiHidden="0" w:uiPriority="71" w:unhideWhenUsed="0"/>
+    <w:lsdException w:name="Colorful List Accent 2" w:semiHidden="0" w:uiPriority="72" w:unhideWhenUsed="0"/>
+    <w:lsdException w:name="Colorful Grid Accent 2" w:semiHidden="0" w:uiPriority="73" w:unhideWhenUsed="0"/>
+    <w:lsdException w:name="Light Shading Accent 3" w:semiHidden="0" w:uiPriority="60" w:unhideWhenUsed="0"/>
+    <w:lsdException w:name="Light List Accent 3" w:semiHidden="0" w:uiPriority="61" w:unhideWhenUsed="0"/>
+    <w:lsdException w:name="Light Grid Accent 3" w:semiHidden="0" w:uiPriority="62" w:unhideWhenUsed="0"/>
+    <w:lsdException w:name="Medium Shading 1 Accent 3" w:semiHidden="0" w:uiPriority="63" w:unhideWhenUsed="0"/>
+    <w:lsdException w:name="Medium Shading 2 Accent 3" w:semiHidden="0" w:uiPriority="64" w:unhideWhenUsed="0"/>
+    <w:lsdException w:name="Medium List 1 Accent 3" w:semiHidden="0" w:uiPriority="65" w:unhideWhenUsed="0"/>
+    <w:lsdException w:name="Medium List 2 Accent 3" w:semiHidden="0" w:uiPriority="66" w:unhideWhenUsed="0"/>
+    <w:lsdException w:name="Medium Grid 1 Accent 3" w:semiHidden="0" w:uiPriority="67" w:unhideWhenUsed="0"/>
+    <w:lsdException w:name="Medium Grid 2 Accent 3" w:semiHidden="0" w:uiPriority="68" w:unhideWhenUsed="0"/>
+    <w:lsdException w:name="Medium Grid 3 Accent 3" w:semiHidden="0" w:uiPriority="69" w:unhideWhenUsed="0"/>
+    <w:lsdException w:name="Dark List Accent 3" w:semiHidden="0" w:uiPriority="70" w:unhideWhenUsed="0"/>
+    <w:lsdException w:name="Colorful Shading Accent 3" w:semiHidden="0" w:uiPriority="71" w:unhideWhenUsed="0"/>
+    <w:lsdException w:name="Colorful List Accent 3" w:semiHidden="0" w:uiPriority="72" w:unhideWhenUsed="0"/>
+    <w:lsdException w:name="Colorful Grid Accent 3" w:semiHidden="0" w:uiPriority="73" w:unhideWhenUsed="0"/>
+    <w:lsdException w:name="Light Shading Accent 4" w:semiHidden="0" w:uiPriority="60" w:unhideWhenUsed="0"/>
+    <w:lsdException w:name="Light List Accent 4" w:semiHidden="0" w:uiPriority="61" w:unhideWhenUsed="0"/>
+    <w:lsdException w:name="Light Grid Accent 4" w:semiHidden="0" w:uiPriority="62" w:unhideWhenUsed="0"/>
+    <w:lsdException w:name="Medium Shading 1 Accent 4" w:semiHidden="0" w:uiPriority="63" w:unhideWhenUsed="0"/>
+    <w:lsdException w:name="Medium Shading 2 Accent 4" w:semiHidden="0" w:uiPriority="64" w:unhideWhenUsed="0"/>
+    <w:lsdException w:name="Medium List 1 Accent 4" w:semiHidden="0" w:uiPriority="65" w:unhideWhenUsed="0"/>
+    <w:lsdException w:name="Medium List 2 Accent 4" w:semiHidden="0" w:uiPriority="66" w:unhideWhenUsed="0"/>
+    <w:lsdException w:name="Medium Grid 1 Accent 4" w:semiHidden="0" w:uiPriority="67" w:unhideWhenUsed="0"/>
+    <w:lsdException w:name="Medium Grid 2 Accent 4" w:semiHidden="0" w:uiPriority="68" w:unhideWhenUsed="0"/>
+    <w:lsdException w:name="Medium Grid 3 Accent 4" w:semiHidden="0" w:uiPriority="69" w:unhideWhenUsed="0"/>
+    <w:lsdException w:name="Dark List Accent 4" w:semiHidden="0" w:uiPriority="70" w:unhideWhenUsed="0"/>
+    <w:lsdException w:name="Colorful Shading Accent 4" w:semiHidden="0" w:uiPriority="71" w:unhideWhenUsed="0"/>
+    <w:lsdException w:name="Colorful List Accent 4" w:semiHidden="0" w:uiPriority="72" w:unhideWhenUsed="0"/>
+    <w:lsdException w:name="Colorful Grid Accent 4" w:semiHidden="0" w:uiPriority="73" w:unhideWhenUsed="0"/>
+    <w:lsdException w:name="Light Shading Accent 5" w:semiHidden="0" w:uiPriority="60" w:unhideWhenUsed="0"/>
+    <w:lsdException w:name="Light List Accent 5" w:semiHidden="0" w:uiPriority="61" w:unhideWhenUsed="0"/>
+    <w:lsdException w:name="Light Grid Accent 5" w:semiHidden="0" w:uiPriority="62" w:unhideWhenUsed="0"/>
+    <w:lsdException w:name="Medium Shading 1 Accent 5" w:semiHidden="0" w:uiPriority="63" w:unhideWhenUsed="0"/>
+    <w:lsdException w:name="Medium Shading 2 Accent 5" w:semiHidden="0" w:uiPriority="64" w:unhideWhenUsed="0"/>
+    <w:lsdException w:name="Medium List 1 Accent 5" w:semiHidden="0" w:uiPriority="65" w:unhideWhenUsed="0"/>
+    <w:lsdException w:name="Medium List 2 Accent 5" w:semiHidden="0" w:uiPriority="66" w:unhideWhenUsed="0"/>
+    <w:lsdException w:name="Medium Grid 1 Accent 5" w:semiHidden="0" w:uiPriority="67" w:unhideWhenUsed="0"/>
+    <w:lsdException w:name="Medium Grid 2 Accent 5" w:semiHidden="0" w:uiPriority="68" w:unhideWhenUsed="0"/>
+    <w:lsdException w:name="Medium Grid 3 Accent 5" w:semiHidden="0" w:uiPriority="69" w:unhideWhenUsed="0"/>
+    <w:lsdException w:name="Dark List Accent 5" w:semiHidden="0" w:uiPriority="70" w:unhideWhenUsed="0"/>
+    <w:lsdException w:name="Colorful Shading Accent 5" w:semiHidden="0" w:uiPriority="71" w:unhideWhenUsed="0"/>
+    <w:lsdException w:name="Colorful List Accent 5" w:semiHidden="0" w:uiPriority="72" w:unhideWhenUsed="0"/>
+    <w:lsdException w:name="Colorful Grid Accent 5" w:semiHidden="0" w:uiPriority="73" w:unhideWhenUsed="0"/>
+    <w:lsdException w:name="Light Shading Accent 6" w:semiHidden="0" w:uiPriority="60" w:unhideWhenUsed="0"/>
+    <w:lsdException w:name="Light List Accent 6" w:semiHidden="0" w:uiPriority="61" w:unhideWhenUsed="0"/>
+    <w:lsdException w:name="Light Grid Accent 6" w:semiHidden="0" w:uiPriority="62" w:unhideWhenUsed="0"/>
+    <w:lsdException w:name="Medium Shading 1 Accent 6" w:semiHidden="0" w:uiPriority="63" w:unhideWhenUsed="0"/>
+    <w:lsdException w:name="Medium Shading 2 Accent 6" w:semiHidden="0" w:uiPriority="64" w:unhideWhenUsed="0"/>
+    <w:lsdException w:name="Medium List 1 Accent 6" w:semiHidden="0" w:uiPriority="65" w:unhideWhenUsed="0"/>
+    <w:lsdException w:name="Medium List 2 Accent 6" w:semiHidden="0" w:uiPriority="66" w:unhideWhenUsed="0"/>
+    <w:lsdException w:name="Medium Grid 1 Accent 6" w:semiHidden="0" w:uiPriority="67" w:unhideWhenUsed="0"/>
+    <w:lsdException w:name="Medium Grid 2 Accent 6" w:semiHidden="0" w:uiPriority="68" w:unhideWhenUsed="0"/>
+    <w:lsdException w:name="Medium Grid 3 Accent 6" w:semiHidden="0" w:uiPriority="69" w:unhideWhenUsed="0"/>
+    <w:lsdException w:name="Dark List Accent 6" w:semiHidden="0" w:uiPriority="70" w:unhideWhenUsed="0"/>
+    <w:lsdException w:name="Colorful Shading Accent 6" w:semiHidden="0" w:uiPriority="71" w:unhideWhenUsed="0"/>
+    <w:lsdException w:name="Colorful List Accent 6" w:semiHidden="0" w:uiPriority="72" w:unhideWhenUsed="0"/>
+    <w:lsdException w:name="Colorful Grid Accent 6" w:semiHidden="0" w:uiPriority="73" w:unhideWhenUsed="0"/>
+    <w:lsdException w:name="Subtle Emphasis" w:semiHidden="0" w:uiPriority="19" w:unhideWhenUsed="0" w:qFormat="1"/>
+    <w:lsdException w:name="Intense Emphasis" w:semiHidden="0" w:uiPriority="21" w:unhideWhenUsed="0" w:qFormat="1"/>
+    <w:lsdException w:name="Subtle Reference" w:semiHidden="0" w:uiPriority="31" w:unhideWhenUsed="0" w:qFormat="1"/>
+    <w:lsdException w:name="Intense Reference" w:semiHidden="0" w:uiPriority="32" w:unhideWhenUsed="0" w:qFormat="1"/>
+    <w:lsdException w:name="Book Title" w:semiHidden="0" w:uiPriority="33" w:unhideWhenUsed="0" w:qFormat="1"/>
+    <w:lsdException w:name="Bibliography" w:uiPriority="37"/>
+    <w:lsdException w:name="TOC Heading" w:uiPriority="39" w:qFormat="1"/>
+  </w:latentStyles>
+  <w:style w:type="paragraph" w:default="1" w:styleId="Normal">
+    <w:name w:val="Normal"/>
+    <w:qFormat/>
+  </w:style>
+  <w:style w:type="character" w:default="1" w:styleId="DefaultParagraphFont">
+    <w:name w:val="Default Paragraph Font"/>
+    <w:uiPriority w:val="1"/>
+    <w:semiHidden/>
+    <w:unhideWhenUsed/>
+  </w:style>
+  <w:style w:type="table" w:default="1" w:styleId="TableNormal">
+    <w:name w:val="Normal Table"/>
+    <w:uiPriority w:val="99"/>
+    <w:semiHidden/>
+    <w:unhideWhenUsed/>
+    <w:tblPr>
+      <w:tblInd w:w="0" w:type="dxa"/>
+      <w:tblCellMar>
+        <w:top w:w="0" w:type="dxa"/>
+        <w:left w:w="108" w:type="dxa"/>
+        <w:bottom w:w="0" w:type="dxa"/>
+        <w:right w:w="108" w:type="dxa"/>
+      </w:tblCellMar>
+    </w:tblPr>
+  </w:style>
+  <w:style w:type="numbering" w:default="1" w:styleId="NoList">
+    <w:name w:val="No List"/>
+    <w:uiPriority w:val="99"/>
+    <w:semiHidden/>
+    <w:unhideWhenUsed/>
+  </w:style>
+  <w:style w:type="paragraph" w:styleId="BalloonText">
+    <w:name w:val="Balloon Text"/>
+    <w:basedOn w:val="Normal"/>
+    <w:link w:val="BalloonTextChar"/>
+    <w:uiPriority w:val="99"/>
+    <w:semiHidden/>
+    <w:unhideWhenUsed/>
+    <w:rsid w:val="0027037D"/>
+    <w:pPr>
+      <w:spacing w:after="0" w:line="240" w:lineRule="auto"/>
+    </w:pPr>
+    <w:rPr>
+      <w:rFonts w:ascii="Tahoma" w:hAnsi="Tahoma" w:cs="Mangal"/>
+      <w:sz w:val="16"/>
+      <w:szCs w:val="14"/>
+    </w:rPr>
+  </w:style>
+  <w:style w:type="character" w:customStyle="1" w:styleId="BalloonTextChar">
+    <w:name w:val="Balloon Text Char"/>
+    <w:basedOn w:val="DefaultParagraphFont"/>
+    <w:link w:val="BalloonText"/>
+    <w:uiPriority w:val="99"/>
+    <w:semiHidden/>
+    <w:rsid w:val="0027037D"/>
+    <w:rPr>
+      <w:rFonts w:ascii="Tahoma" w:hAnsi="Tahoma" w:cs="Mangal"/>
+      <w:sz w:val="16"/>
+      <w:szCs w:val="14"/>
+    </w:rPr>
   </w:style>
 </w:styles>
 </file>
@@ -1451,7 +1872,7 @@
     </a:clrScheme>
     <a:fontScheme name="Office">
       <a:majorFont>
-        <a:latin typeface="Calibri Light" panose="020F0302020204030204"/>
+        <a:latin typeface="Calibri Light"/>
         <a:ea typeface=""/>
         <a:cs typeface=""/>
         <a:font script="Jpan" typeface="游ゴシック Light"/>
@@ -1486,7 +1907,7 @@
         <a:font script="Geor" typeface="Sylfaen"/>
       </a:majorFont>
       <a:minorFont>
-        <a:latin typeface="Calibri" panose="020F0502020204030204"/>
+        <a:latin typeface="Calibri"/>
         <a:ea typeface=""/>
         <a:cs typeface=""/>
         <a:font script="Jpan" typeface="游明朝"/>
@@ -1663,7 +2084,7 @@
   <a:extraClrSchemeLst/>
   <a:extLst>
     <a:ext uri="{05A4C25C-085E-4340-85A3-A5531E510DB2}">
-      <thm15:themeFamily xmlns:thm15="http://schemas.microsoft.com/office/thememl/2012/main" name="Office Theme" id="{62F939B6-93AF-4DB8-9C6B-D6C7DFDC589F}" vid="{4A3C46E8-61CC-4603-A589-7422A47A8E4A}"/>
+      <thm15:themeFamily xmlns:thm15="http://schemas.microsoft.com/office/thememl/2012/main" xmlns="" name="Office Theme" id="{62F939B6-93AF-4DB8-9C6B-D6C7DFDC589F}" vid="{4A3C46E8-61CC-4603-A589-7422A47A8E4A}"/>
     </a:ext>
   </a:extLst>
 </a:theme>

</xml_diff>